<commit_message>
Most of Week 1 Work Done
Still need to take screen shots, but I got the code portions working
correctly and the questions answered.
</commit_message>
<xml_diff>
--- a/Cryptol Lab-1.docx
+++ b/Cryptol Lab-1.docx
@@ -1,6 +1,6 @@
 
 <file path=word/document.xml><?xml version="1.0" encoding="utf-8"?>
-<w:document xmlns:wpc="http://schemas.microsoft.com/office/word/2010/wordprocessingCanvas" xmlns:mc="http://schemas.openxmlformats.org/markup-compatibility/2006" xmlns:o="urn:schemas-microsoft-com:office:office" xmlns:r="http://schemas.openxmlformats.org/officeDocument/2006/relationships" xmlns:m="http://schemas.openxmlformats.org/officeDocument/2006/math" xmlns:v="urn:schemas-microsoft-com:vml" xmlns:wp14="http://schemas.microsoft.com/office/word/2010/wordprocessingDrawing" xmlns:wp="http://schemas.openxmlformats.org/drawingml/2006/wordprocessingDrawing" xmlns:w10="urn:schemas-microsoft-com:office:word" xmlns:w="http://schemas.openxmlformats.org/wordprocessingml/2006/main" xmlns:w14="http://schemas.microsoft.com/office/word/2010/wordml" xmlns:wpg="http://schemas.microsoft.com/office/word/2010/wordprocessingGroup" xmlns:wpi="http://schemas.microsoft.com/office/word/2010/wordprocessingInk" xmlns:wne="http://schemas.microsoft.com/office/word/2006/wordml" xmlns:wps="http://schemas.microsoft.com/office/word/2010/wordprocessingShape" mc:Ignorable="w14 wp14">
+<w:document xmlns:wpc="http://schemas.microsoft.com/office/word/2010/wordprocessingCanvas" xmlns:mc="http://schemas.openxmlformats.org/markup-compatibility/2006" xmlns:o="urn:schemas-microsoft-com:office:office" xmlns:r="http://schemas.openxmlformats.org/officeDocument/2006/relationships" xmlns:m="http://schemas.openxmlformats.org/officeDocument/2006/math" xmlns:v="urn:schemas-microsoft-com:vml" xmlns:wp14="http://schemas.microsoft.com/office/word/2010/wordprocessingDrawing" xmlns:wp="http://schemas.openxmlformats.org/drawingml/2006/wordprocessingDrawing" xmlns:w10="urn:schemas-microsoft-com:office:word" xmlns:w="http://schemas.openxmlformats.org/wordprocessingml/2006/main" xmlns:w14="http://schemas.microsoft.com/office/word/2010/wordml" xmlns:w15="http://schemas.microsoft.com/office/word/2012/wordml" xmlns:wpg="http://schemas.microsoft.com/office/word/2010/wordprocessingGroup" xmlns:wpi="http://schemas.microsoft.com/office/word/2010/wordprocessingInk" xmlns:wne="http://schemas.microsoft.com/office/word/2006/wordml" xmlns:wps="http://schemas.microsoft.com/office/word/2010/wordprocessingShape" mc:Ignorable="w14 w15 wp14">
   <w:body>
     <w:p>
       <w:pPr>
@@ -12,7 +12,6 @@
           <w:szCs w:val="40"/>
         </w:rPr>
       </w:pPr>
-      <w:proofErr w:type="spellStart"/>
       <w:r>
         <w:rPr>
           <w:b/>
@@ -20,20 +19,8 @@
           <w:sz w:val="40"/>
           <w:szCs w:val="40"/>
         </w:rPr>
-        <w:t>Cryptol</w:t>
-      </w:r>
-      <w:proofErr w:type="spellEnd"/>
-      <w:r>
-        <w:rPr>
-          <w:b/>
-          <w:bCs/>
-          <w:sz w:val="40"/>
-          <w:szCs w:val="40"/>
-        </w:rPr>
-        <w:t xml:space="preserve"> ASSIGNMENT</w:t>
-      </w:r>
-      <w:bookmarkStart w:id="0" w:name="_GoBack"/>
-      <w:bookmarkEnd w:id="0"/>
+        <w:t>Cryptol ASSIGNMENT</w:t>
+      </w:r>
     </w:p>
     <w:p>
       <w:pPr>
@@ -226,23 +213,7 @@
           <w:b/>
           <w:bCs/>
         </w:rPr>
-        <w:t xml:space="preserve">Installing </w:t>
-      </w:r>
-      <w:proofErr w:type="spellStart"/>
-      <w:r>
-        <w:rPr>
-          <w:b/>
-          <w:bCs/>
-        </w:rPr>
-        <w:t>Cryptol</w:t>
-      </w:r>
-      <w:proofErr w:type="spellEnd"/>
-      <w:r>
-        <w:rPr>
-          <w:b/>
-          <w:bCs/>
-        </w:rPr>
-        <w:t xml:space="preserve"> -- Windows</w:t>
+        <w:t>Installing Cryptol -- Windows</w:t>
       </w:r>
     </w:p>
     <w:p>
@@ -250,7 +221,7 @@
         <w:tab/>
         <w:t xml:space="preserve">Download from </w:t>
       </w:r>
-      <w:hyperlink r:id="rId6" w:history="1">
+      <w:hyperlink r:id="rId5" w:history="1">
         <w:r>
           <w:rPr>
             <w:rStyle w:val="Hyperlink"/>
@@ -278,7 +249,7 @@
         <w:tab/>
         <w:t xml:space="preserve">Download Z3 from </w:t>
       </w:r>
-      <w:hyperlink r:id="rId7" w:history="1">
+      <w:hyperlink r:id="rId6" w:history="1">
         <w:r>
           <w:rPr>
             <w:rStyle w:val="Hyperlink"/>
@@ -403,33 +374,12 @@
     <w:p>
       <w:r>
         <w:tab/>
-        <w:t xml:space="preserve">You can now run </w:t>
-      </w:r>
-      <w:proofErr w:type="spellStart"/>
-      <w:r>
-        <w:t>Cryptol</w:t>
-      </w:r>
-      <w:proofErr w:type="spellEnd"/>
-      <w:r>
-        <w:t xml:space="preserve"> by opening command prompt and typing in "</w:t>
-      </w:r>
-      <w:proofErr w:type="spellStart"/>
-      <w:r>
-        <w:t>cryptol</w:t>
-      </w:r>
-      <w:proofErr w:type="spellEnd"/>
-      <w:r>
-        <w:t>"</w:t>
-      </w:r>
-    </w:p>
-    <w:p>
-      <w:proofErr w:type="gramStart"/>
-      <w:r>
-        <w:t>If the directions above do not work for some reasons, e-mail professor N.</w:t>
-      </w:r>
-      <w:proofErr w:type="gramEnd"/>
-      <w:r>
-        <w:t xml:space="preserve"> He has another way of doing it that might work.</w:t>
+        <w:t>You can now run Cryptol by opening command prompt and typing in "cryptol"</w:t>
+      </w:r>
+    </w:p>
+    <w:p>
+      <w:r>
+        <w:t>If the directions above do not work for some reasons, e-mail professor N. He has another way of doing it that might work.</w:t>
       </w:r>
     </w:p>
     <w:p>
@@ -464,19 +414,11 @@
         <w:t>Before you do the assignment</w:t>
       </w:r>
       <w:r>
-        <w:t xml:space="preserve"> below, I suggest that you skim the </w:t>
-      </w:r>
-      <w:proofErr w:type="spellStart"/>
-      <w:r>
-        <w:t>cryptol</w:t>
-      </w:r>
-      <w:proofErr w:type="spellEnd"/>
-      <w:r>
-        <w:t xml:space="preserve"> documentation which can be downloaded from link below:</w:t>
-      </w:r>
-    </w:p>
-    <w:p>
-      <w:hyperlink r:id="rId8" w:history="1">
+        <w:t xml:space="preserve"> below, I suggest that you skim the cryptol documentation which can be downloaded from link below:</w:t>
+      </w:r>
+    </w:p>
+    <w:p>
+      <w:hyperlink r:id="rId7" w:history="1">
         <w:r>
           <w:rPr>
             <w:rStyle w:val="Hyperlink"/>
@@ -487,15 +429,7 @@
     </w:p>
     <w:p>
       <w:r>
-        <w:t xml:space="preserve">Later on, if you’d like to introduce </w:t>
-      </w:r>
-      <w:proofErr w:type="spellStart"/>
-      <w:r>
-        <w:t>Cryptol</w:t>
-      </w:r>
-      <w:proofErr w:type="spellEnd"/>
-      <w:r>
-        <w:t xml:space="preserve"> in your work, this document is very helpful.</w:t>
+        <w:t>Later on, if you’d like to introduce Cryptol in your work, this document is very helpful.</w:t>
       </w:r>
     </w:p>
     <w:p/>
@@ -504,15 +438,7 @@
         <w:t>Assignment</w:t>
       </w:r>
       <w:r>
-        <w:t xml:space="preserve"> below needs to be done and checked-off by Week 2 in class over </w:t>
-      </w:r>
-      <w:proofErr w:type="gramStart"/>
-      <w:r>
-        <w:t>Google  Hangouts</w:t>
-      </w:r>
-      <w:proofErr w:type="gramEnd"/>
-      <w:r>
-        <w:t>.</w:t>
+        <w:t xml:space="preserve"> below needs to be done and checked-off by Week 2 in class over Google  Hangouts.</w:t>
       </w:r>
     </w:p>
     <w:p>
@@ -575,13 +501,8 @@
       </w:r>
       <w:r>
         <w:tab/>
-        <w:t xml:space="preserve"> vim </w:t>
-      </w:r>
-      <w:proofErr w:type="spellStart"/>
-      <w:r>
-        <w:t>caesar.cry</w:t>
-      </w:r>
-      <w:proofErr w:type="spellEnd"/>
+        <w:t xml:space="preserve"> vim caesar.cry</w:t>
+      </w:r>
     </w:p>
     <w:p/>
     <w:p>
@@ -589,13 +510,8 @@
         <w:pStyle w:val="ListParagraph"/>
         <w:ind w:left="1080"/>
       </w:pPr>
-      <w:proofErr w:type="spellStart"/>
-      <w:r>
-        <w:t>Cryptol</w:t>
-      </w:r>
-      <w:proofErr w:type="spellEnd"/>
-      <w:r>
-        <w:t xml:space="preserve"> is a dynamically typed language and like python it uses indentation to define code "blocks"</w:t>
+      <w:r>
+        <w:t>Cryptol is a dynamically typed language and like python it uses indentation to define code "blocks"</w:t>
       </w:r>
     </w:p>
     <w:p>
@@ -631,49 +547,16 @@
       <w:pPr>
         <w:spacing w:after="0"/>
       </w:pPr>
-      <w:proofErr w:type="spellStart"/>
-      <w:proofErr w:type="gramStart"/>
-      <w:r>
-        <w:t>caesar</w:t>
-      </w:r>
-      <w:proofErr w:type="spellEnd"/>
-      <w:r>
-        <w:t xml:space="preserve"> :</w:t>
-      </w:r>
-      <w:proofErr w:type="gramEnd"/>
-      <w:r>
-        <w:t xml:space="preserve"> {n} ([8], String n) -&gt; String n </w:t>
+      <w:r>
+        <w:t xml:space="preserve">caesar : {n} ([8], String n) -&gt; String n </w:t>
       </w:r>
     </w:p>
     <w:p>
       <w:pPr>
         <w:spacing w:after="0"/>
       </w:pPr>
-      <w:proofErr w:type="spellStart"/>
-      <w:proofErr w:type="gramStart"/>
-      <w:r>
-        <w:t>caesar</w:t>
-      </w:r>
-      <w:proofErr w:type="spellEnd"/>
-      <w:proofErr w:type="gramEnd"/>
-      <w:r>
-        <w:t xml:space="preserve"> (s, </w:t>
-      </w:r>
-      <w:proofErr w:type="spellStart"/>
-      <w:r>
-        <w:t>msg</w:t>
-      </w:r>
-      <w:proofErr w:type="spellEnd"/>
-      <w:r>
-        <w:t xml:space="preserve">) = [ shift x | x &lt;- </w:t>
-      </w:r>
-      <w:proofErr w:type="spellStart"/>
-      <w:r>
-        <w:t>msg</w:t>
-      </w:r>
-      <w:proofErr w:type="spellEnd"/>
-      <w:r>
-        <w:t xml:space="preserve"> ] </w:t>
+      <w:r>
+        <w:t xml:space="preserve">caesar (s, msg) = [ shift x | x &lt;- msg ] </w:t>
       </w:r>
     </w:p>
     <w:p>
@@ -681,15 +564,7 @@
         <w:spacing w:after="0"/>
       </w:pPr>
       <w:r>
-        <w:t xml:space="preserve">      </w:t>
-      </w:r>
-      <w:proofErr w:type="gramStart"/>
-      <w:r>
-        <w:t>where</w:t>
-      </w:r>
-      <w:proofErr w:type="gramEnd"/>
-      <w:r>
-        <w:t xml:space="preserve"> map = ['A' .. 'Z'] &lt;&lt;&lt; s     </w:t>
+        <w:t xml:space="preserve">      where map = ['A' .. 'Z'] &lt;&lt;&lt; s     </w:t>
       </w:r>
     </w:p>
     <w:p>
@@ -697,15 +572,7 @@
         <w:spacing w:after="0"/>
       </w:pPr>
       <w:r>
-        <w:t xml:space="preserve">            </w:t>
-      </w:r>
-      <w:proofErr w:type="gramStart"/>
-      <w:r>
-        <w:t>shift</w:t>
-      </w:r>
-      <w:proofErr w:type="gramEnd"/>
-      <w:r>
-        <w:t xml:space="preserve"> c = map @ (c - 'A')  </w:t>
+        <w:t xml:space="preserve">            shift c = map @ (c - 'A')  </w:t>
       </w:r>
     </w:p>
     <w:p/>
@@ -758,47 +625,17 @@
         </w:numPr>
       </w:pPr>
       <w:r>
-        <w:t xml:space="preserve">In command prompt, change to the directory where your .cry </w:t>
-      </w:r>
-      <w:proofErr w:type="gramStart"/>
-      <w:r>
-        <w:t>file</w:t>
-      </w:r>
-      <w:proofErr w:type="gramEnd"/>
-      <w:r>
-        <w:t xml:space="preserve"> is located. Load your function into </w:t>
-      </w:r>
-      <w:proofErr w:type="spellStart"/>
-      <w:r>
-        <w:t>cryptol</w:t>
-      </w:r>
-      <w:proofErr w:type="spellEnd"/>
-      <w:r>
-        <w:t xml:space="preserve"> by using the following command:</w:t>
-      </w:r>
-    </w:p>
-    <w:p>
-      <w:r>
-        <w:tab/>
-      </w:r>
-      <w:r>
-        <w:tab/>
-      </w:r>
-      <w:proofErr w:type="spellStart"/>
-      <w:proofErr w:type="gramStart"/>
-      <w:r>
-        <w:t>cryptol</w:t>
-      </w:r>
-      <w:proofErr w:type="spellEnd"/>
-      <w:proofErr w:type="gramEnd"/>
-      <w:r>
-        <w:t xml:space="preserve"> </w:t>
-      </w:r>
-      <w:proofErr w:type="spellStart"/>
-      <w:r>
-        <w:t>caesar.cry</w:t>
-      </w:r>
-      <w:proofErr w:type="spellEnd"/>
+        <w:t>In command prompt, change to the directory where your .cry file is located. Load your function into cryptol by using the following command:</w:t>
+      </w:r>
+    </w:p>
+    <w:p>
+      <w:r>
+        <w:tab/>
+      </w:r>
+      <w:r>
+        <w:tab/>
+        <w:t>cryptol caesar.cry</w:t>
+      </w:r>
     </w:p>
     <w:p/>
     <w:p>
@@ -810,33 +647,16 @@
         </w:numPr>
       </w:pPr>
       <w:r>
-        <w:t xml:space="preserve">Now, you can call your function through </w:t>
-      </w:r>
-      <w:proofErr w:type="spellStart"/>
-      <w:r>
-        <w:t>cryptol</w:t>
-      </w:r>
-      <w:proofErr w:type="spellEnd"/>
-    </w:p>
-    <w:p>
-      <w:r>
-        <w:tab/>
-      </w:r>
-      <w:r>
-        <w:tab/>
-      </w:r>
-      <w:proofErr w:type="spellStart"/>
-      <w:proofErr w:type="gramStart"/>
-      <w:r>
-        <w:t>caesar</w:t>
-      </w:r>
-      <w:proofErr w:type="spellEnd"/>
-      <w:r>
-        <w:t>(</w:t>
-      </w:r>
-      <w:proofErr w:type="gramEnd"/>
-      <w:r>
-        <w:t>25, "HELLO WORLD")</w:t>
+        <w:t>Now, you can call your function through cryptol</w:t>
+      </w:r>
+    </w:p>
+    <w:p>
+      <w:r>
+        <w:tab/>
+      </w:r>
+      <w:r>
+        <w:tab/>
+        <w:t>caesar(25, "HELLO WORLD")</w:t>
       </w:r>
     </w:p>
     <w:p/>
@@ -879,15 +699,7 @@
         <w:t xml:space="preserve">You can </w:t>
       </w:r>
       <w:r>
-        <w:t xml:space="preserve">have </w:t>
-      </w:r>
-      <w:proofErr w:type="spellStart"/>
-      <w:r>
-        <w:t>cryptol</w:t>
-      </w:r>
-      <w:proofErr w:type="spellEnd"/>
-      <w:r>
-        <w:t xml:space="preserve"> output ASCII characters</w:t>
+        <w:t>have cryptol output ASCII characters</w:t>
       </w:r>
       <w:r>
         <w:t xml:space="preserve"> by using the following</w:t>
@@ -905,22 +717,7 @@
       </w:r>
       <w:r>
         <w:tab/>
-      </w:r>
-      <w:proofErr w:type="gramStart"/>
-      <w:r>
-        <w:t>:set</w:t>
-      </w:r>
-      <w:proofErr w:type="gramEnd"/>
-      <w:r>
-        <w:t xml:space="preserve"> </w:t>
-      </w:r>
-      <w:proofErr w:type="spellStart"/>
-      <w:r>
-        <w:t>ascii</w:t>
-      </w:r>
-      <w:proofErr w:type="spellEnd"/>
-      <w:r>
-        <w:t>=on</w:t>
+        <w:t>:set ascii=on</w:t>
       </w:r>
     </w:p>
     <w:p/>
@@ -957,68 +754,24 @@
       <w:pPr>
         <w:ind w:left="1440" w:hanging="1440"/>
       </w:pPr>
-      <w:proofErr w:type="gramStart"/>
-      <w:r>
-        <w:t>line</w:t>
-      </w:r>
-      <w:proofErr w:type="gramEnd"/>
-      <w:r>
-        <w:t xml:space="preserve"> 1:</w:t>
-      </w:r>
-      <w:r>
-        <w:tab/>
-        <w:t xml:space="preserve">This is the function signature, it tells </w:t>
-      </w:r>
-      <w:proofErr w:type="spellStart"/>
-      <w:r>
-        <w:t>cryptol</w:t>
-      </w:r>
-      <w:proofErr w:type="spellEnd"/>
-      <w:r>
-        <w:t xml:space="preserve"> the type of input, and the type of output to expect. The input is an 8 bit word, which is how </w:t>
-      </w:r>
-      <w:proofErr w:type="spellStart"/>
-      <w:r>
-        <w:t>cryptol</w:t>
-      </w:r>
-      <w:proofErr w:type="spellEnd"/>
-      <w:r>
-        <w:t xml:space="preserve"> would represent an unsigned short from C++ (any value between 0 and 255), and a string, outputting a string</w:t>
+      <w:r>
+        <w:t>line 1:</w:t>
+      </w:r>
+      <w:r>
+        <w:tab/>
+        <w:t>This is the function signature, it tells cryptol the type of input, and the type of output to expect. The input is an 8 bit word, which is how cryptol would represent an unsigned short from C++ (any value between 0 and 255), and a string, outputting a string</w:t>
       </w:r>
     </w:p>
     <w:p>
       <w:pPr>
         <w:ind w:left="1440" w:hanging="1440"/>
       </w:pPr>
-      <w:proofErr w:type="gramStart"/>
-      <w:r>
-        <w:t>line</w:t>
-      </w:r>
-      <w:proofErr w:type="gramEnd"/>
-      <w:r>
-        <w:t xml:space="preserve"> 2: </w:t>
-      </w:r>
-      <w:r>
-        <w:tab/>
-        <w:t>This is the function header and body. "</w:t>
-      </w:r>
-      <w:proofErr w:type="spellStart"/>
-      <w:proofErr w:type="gramStart"/>
-      <w:r>
-        <w:t>caesar</w:t>
-      </w:r>
-      <w:proofErr w:type="spellEnd"/>
-      <w:proofErr w:type="gramEnd"/>
-      <w:r>
-        <w:t xml:space="preserve"> (s, </w:t>
-      </w:r>
-      <w:proofErr w:type="spellStart"/>
-      <w:r>
-        <w:t>msg</w:t>
-      </w:r>
-      <w:proofErr w:type="spellEnd"/>
-      <w:r>
-        <w:t>)" is the header, and is pretty self-explanatory.</w:t>
+      <w:r>
+        <w:t xml:space="preserve">line 2: </w:t>
+      </w:r>
+      <w:r>
+        <w:tab/>
+        <w:t>This is the function header and body. "caesar (s, msg)" is the header, and is pretty self-explanatory.</w:t>
       </w:r>
     </w:p>
     <w:p>
@@ -1026,31 +779,7 @@
         <w:ind w:left="1440"/>
       </w:pPr>
       <w:r>
-        <w:t>"</w:t>
-      </w:r>
-      <w:proofErr w:type="gramStart"/>
-      <w:r>
-        <w:t>[ shift</w:t>
-      </w:r>
-      <w:proofErr w:type="gramEnd"/>
-      <w:r>
-        <w:t xml:space="preserve"> x | x &lt;- </w:t>
-      </w:r>
-      <w:proofErr w:type="spellStart"/>
-      <w:r>
-        <w:t>msg</w:t>
-      </w:r>
-      <w:proofErr w:type="spellEnd"/>
-      <w:r>
-        <w:t xml:space="preserve"> ]" is the body. This will iterate through all the elements of </w:t>
-      </w:r>
-      <w:proofErr w:type="spellStart"/>
-      <w:r>
-        <w:t>msg</w:t>
-      </w:r>
-      <w:proofErr w:type="spellEnd"/>
-      <w:r>
-        <w:t xml:space="preserve">, performing shift on each one. </w:t>
+        <w:t xml:space="preserve">"[ shift x | x &lt;- msg ]" is the body. This will iterate through all the elements of msg, performing shift on each one. </w:t>
       </w:r>
     </w:p>
     <w:p>
@@ -1066,13 +795,8 @@
       <w:pPr>
         <w:ind w:left="1440" w:hanging="1440"/>
       </w:pPr>
-      <w:proofErr w:type="gramStart"/>
-      <w:r>
-        <w:t>line</w:t>
-      </w:r>
-      <w:proofErr w:type="gramEnd"/>
-      <w:r>
-        <w:t xml:space="preserve"> 3:</w:t>
+      <w:r>
+        <w:t>line 3:</w:t>
       </w:r>
       <w:r>
         <w:tab/>
@@ -1083,41 +807,21 @@
       <w:pPr>
         <w:ind w:left="1440" w:hanging="1440"/>
       </w:pPr>
-      <w:proofErr w:type="gramStart"/>
-      <w:r>
-        <w:t>line</w:t>
-      </w:r>
-      <w:proofErr w:type="gramEnd"/>
-      <w:r>
-        <w:t xml:space="preserve"> 4:</w:t>
-      </w:r>
-      <w:r>
-        <w:tab/>
-        <w:t xml:space="preserve">This is the function body for shift. </w:t>
-      </w:r>
-      <w:proofErr w:type="gramStart"/>
-      <w:r>
-        <w:t>shift</w:t>
-      </w:r>
-      <w:proofErr w:type="gramEnd"/>
-      <w:r>
-        <w:t xml:space="preserve"> will calculate the index offset using (c - 'A'), where c is the input character</w:t>
-      </w:r>
-    </w:p>
-    <w:p>
-      <w:r>
-        <w:tab/>
-      </w:r>
-      <w:r>
-        <w:tab/>
-      </w:r>
-      <w:proofErr w:type="gramStart"/>
-      <w:r>
-        <w:t>shift</w:t>
-      </w:r>
-      <w:proofErr w:type="gramEnd"/>
-      <w:r>
-        <w:t xml:space="preserve"> then selects the character at that index</w:t>
+      <w:r>
+        <w:t>line 4:</w:t>
+      </w:r>
+      <w:r>
+        <w:tab/>
+        <w:t>This is the function body for shift. shift will calculate the index offset using (c - 'A'), where c is the input character</w:t>
+      </w:r>
+    </w:p>
+    <w:p>
+      <w:r>
+        <w:tab/>
+      </w:r>
+      <w:r>
+        <w:tab/>
+        <w:t>shift then selects the character at that index</w:t>
       </w:r>
     </w:p>
     <w:p/>
@@ -1153,15 +857,8 @@
       <w:pPr>
         <w:ind w:firstLine="720"/>
       </w:pPr>
-      <w:proofErr w:type="spellStart"/>
-      <w:proofErr w:type="gramStart"/>
-      <w:r>
-        <w:t>ciphertext</w:t>
-      </w:r>
-      <w:proofErr w:type="spellEnd"/>
-      <w:proofErr w:type="gramEnd"/>
-      <w:r>
-        <w:t xml:space="preserve"> = </w:t>
+      <w:r>
+        <w:t xml:space="preserve">ciphertext = </w:t>
       </w:r>
       <w:r>
         <w:t>(</w:t>
@@ -1203,7 +900,20 @@
         <w:t xml:space="preserve"> is greater than 'Z'?</w:t>
       </w:r>
     </w:p>
+    <w:p>
+      <w:r>
+        <w:t xml:space="preserve">Assuming we are talking about the bit of code right above this text instead of the code mentioned earlier in the lab, the modulus 26 operation ensures that no value comes outside the range of 0 to 25. </w:t>
+      </w:r>
+    </w:p>
     <w:p/>
+    <w:p>
+      <w:r>
+        <w:t>T</w:t>
+      </w:r>
+      <w:r>
+        <w:t>he code chunk introduced in the beginning of the lab does not do this, resulting in the errors detailed in question 2.</w:t>
+      </w:r>
+    </w:p>
     <w:p>
       <w:pPr>
         <w:pStyle w:val="ListParagraph"/>
@@ -1213,11 +923,46 @@
         </w:numPr>
       </w:pPr>
       <w:r>
-        <w:lastRenderedPageBreak/>
-        <w:t xml:space="preserve"> How can we alter this code to instead decrypt the message?</w:t>
-      </w:r>
-    </w:p>
-    <w:p/>
+        <w:t>How can we alter this code to instead decrypt the message?</w:t>
+      </w:r>
+    </w:p>
+    <w:p>
+      <w:r>
+        <w:t xml:space="preserve">The easiest way I can think of to decrypt instead of encrypt the message is to reverse the key value. To do this, we take a value </w:t>
+      </w:r>
+      <w:r>
+        <w:t>of 26 and subtract the key value giving us the reversed key value. We</w:t>
+      </w:r>
+      <w:r>
+        <w:t xml:space="preserve"> then modulus by 26 so the key remains in the 0 to 25 range</w:t>
+      </w:r>
+      <w:r>
+        <w:t>.</w:t>
+      </w:r>
+      <w:r>
+        <w:t xml:space="preserve"> The end code would look like this: </w:t>
+      </w:r>
+    </w:p>
+    <w:p>
+      <w:r>
+        <w:t xml:space="preserve">caesar : {n} ([8], String n) -&gt; String n </w:t>
+      </w:r>
+    </w:p>
+    <w:p>
+      <w:r>
+        <w:t xml:space="preserve">caesar (s, msg) = [ shift x | x &lt;- msg ] </w:t>
+      </w:r>
+    </w:p>
+    <w:p>
+      <w:r>
+        <w:t xml:space="preserve">      where map = ['A' .. 'Z'] &lt;&lt;&lt; (26 - s) % 26     </w:t>
+      </w:r>
+    </w:p>
+    <w:p>
+      <w:r>
+        <w:t xml:space="preserve">            shift c = map @(c - 'A')</w:t>
+      </w:r>
+    </w:p>
     <w:p>
       <w:pPr>
         <w:pStyle w:val="ListParagraph"/>
@@ -1239,7 +984,20 @@
         <w:t>What happens when the input message contains lower case letters or numeric values?</w:t>
       </w:r>
     </w:p>
-    <w:p/>
+    <w:p>
+      <w:r>
+        <w:t xml:space="preserve">It fails due to values being outside the sequence index. I believe this sequence index is identified by the </w:t>
+      </w:r>
+      <w:r>
+        <w:t xml:space="preserve">map @ (c - 'A') </w:t>
+      </w:r>
+      <w:r>
+        <w:t>operation. If the value is outside the range of 0 to 25 there is no corresponding value in the map, and the input value doesn’t map to a valid amount.</w:t>
+      </w:r>
+      <w:r>
+        <w:t xml:space="preserve"> This also happens with any other ASCII symbols such as a space.</w:t>
+      </w:r>
+    </w:p>
     <w:p>
       <w:pPr>
         <w:pStyle w:val="ListParagraph"/>
@@ -1252,8 +1010,134 @@
         <w:t xml:space="preserve"> Can you think of a way to change this?</w:t>
       </w:r>
     </w:p>
-    <w:p/>
-    <w:p/>
+    <w:p>
+      <w:r>
+        <w:t xml:space="preserve">You could alter the operation to </w:t>
+      </w:r>
+      <w:r>
+        <w:t xml:space="preserve">shift c = map @ </w:t>
+      </w:r>
+      <w:r>
+        <w:t xml:space="preserve">((c - 'A') % 26) which would ensure the input value is always inside the valid map range, but this makes the function not be deterministic. This means that a wide range of inputs could be used but they wouldn’t always be </w:t>
+      </w:r>
+      <w:r>
+        <w:t>decoded to the proper values.</w:t>
+      </w:r>
+    </w:p>
+    <w:p>
+      <w:r>
+        <w:t>Instead, I propose that we check if the input values are within the ranges ‘a’ to ‘z’ or ‘A’ to ‘Z’. If they are not within these ranges, they simply wouldn’t be encoded. If they are within those ranges, we check if they are upper or lower case. If they are lower case, we convert them to upper case with an operation like:</w:t>
+      </w:r>
+    </w:p>
+    <w:p>
+      <w:r>
+        <w:t xml:space="preserve">c – ‘a’ + ‘A’ </w:t>
+      </w:r>
+    </w:p>
+    <w:p>
+      <w:r>
+        <w:t xml:space="preserve">then run </w:t>
+      </w:r>
+      <w:r>
+        <w:t>the altered lower case or normal upper case characters</w:t>
+      </w:r>
+      <w:r>
+        <w:t xml:space="preserve"> through the operation of:</w:t>
+      </w:r>
+    </w:p>
+    <w:p>
+      <w:pPr>
+        <w:spacing w:after="0"/>
+      </w:pPr>
+      <w:r>
+        <w:t xml:space="preserve">shift c = map @ (c - 'A')  </w:t>
+      </w:r>
+    </w:p>
+    <w:p>
+      <w:pPr>
+        <w:spacing w:after="0"/>
+      </w:pPr>
+    </w:p>
+    <w:p>
+      <w:pPr>
+        <w:spacing w:after="0"/>
+      </w:pPr>
+      <w:r>
+        <w:t>This sequence of operations would ensure that lower and upper case values would be converted to upper case, but that is an acceptable loss of information. If this was not acceptable, we would need a more complex cypher that allows for a range of 0 to 51 values instead of 0 to 25.</w:t>
+      </w:r>
+    </w:p>
+    <w:p>
+      <w:pPr>
+        <w:spacing w:after="0"/>
+      </w:pPr>
+    </w:p>
+    <w:p>
+      <w:pPr>
+        <w:spacing w:after="0"/>
+      </w:pPr>
+      <w:r>
+        <w:t>This could also be done by checking for the ‘a’ to ‘z’ range and converting</w:t>
+      </w:r>
+      <w:r>
+        <w:t xml:space="preserve"> it to the map like:</w:t>
+      </w:r>
+    </w:p>
+    <w:p>
+      <w:pPr>
+        <w:spacing w:after="0"/>
+      </w:pPr>
+    </w:p>
+    <w:p>
+      <w:pPr>
+        <w:spacing w:after="0"/>
+      </w:pPr>
+      <w:r>
+        <w:t>shift c = map @ (c - 'a</w:t>
+      </w:r>
+      <w:r>
+        <w:t xml:space="preserve">')  </w:t>
+      </w:r>
+    </w:p>
+    <w:p>
+      <w:pPr>
+        <w:spacing w:after="0"/>
+      </w:pPr>
+      <w:r>
+        <w:lastRenderedPageBreak/>
+        <w:t>Then if the character value was not in the ‘a’ to ‘z’ range, check if it is in the ‘A’ to ‘Z’ range. If it is, then convert it to the same map like:</w:t>
+      </w:r>
+    </w:p>
+    <w:p>
+      <w:pPr>
+        <w:spacing w:after="0"/>
+      </w:pPr>
+    </w:p>
+    <w:p>
+      <w:pPr>
+        <w:spacing w:after="0"/>
+      </w:pPr>
+      <w:r>
+        <w:t xml:space="preserve">shift c = map @ (c - 'A')  </w:t>
+      </w:r>
+    </w:p>
+    <w:p>
+      <w:pPr>
+        <w:spacing w:after="0"/>
+      </w:pPr>
+    </w:p>
+    <w:p>
+      <w:pPr>
+        <w:spacing w:after="0"/>
+      </w:pPr>
+      <w:r>
+        <w:t>Due to the nature of the map converting all values to upper case all output would be in upper case. This may be a slightly more logically efficient method, but it requires two separate mapping operations which I believe are less efficient if implemented in hardware compared to the added subtraction and addition</w:t>
+      </w:r>
+      <w:r>
+        <w:t xml:space="preserve"> operations detailed in my previous method.</w:t>
+      </w:r>
+      <w:bookmarkStart w:id="0" w:name="_GoBack"/>
+      <w:bookmarkEnd w:id="0"/>
+    </w:p>
     <w:sectPr>
       <w:pgSz w:w="12240" w:h="15840"/>
       <w:pgMar w:top="1440" w:right="1440" w:bottom="1440" w:left="1440" w:header="720" w:footer="720" w:gutter="0"/>
@@ -1265,8 +1149,8 @@
 </file>
 
 <file path=word/numbering.xml><?xml version="1.0" encoding="utf-8"?>
-<w:numbering xmlns:wpc="http://schemas.microsoft.com/office/word/2010/wordprocessingCanvas" xmlns:mc="http://schemas.openxmlformats.org/markup-compatibility/2006" xmlns:o="urn:schemas-microsoft-com:office:office" xmlns:r="http://schemas.openxmlformats.org/officeDocument/2006/relationships" xmlns:m="http://schemas.openxmlformats.org/officeDocument/2006/math" xmlns:v="urn:schemas-microsoft-com:vml" xmlns:wp14="http://schemas.microsoft.com/office/word/2010/wordprocessingDrawing" xmlns:wp="http://schemas.openxmlformats.org/drawingml/2006/wordprocessingDrawing" xmlns:w10="urn:schemas-microsoft-com:office:word" xmlns:w="http://schemas.openxmlformats.org/wordprocessingml/2006/main" xmlns:w14="http://schemas.microsoft.com/office/word/2010/wordml" xmlns:wpg="http://schemas.microsoft.com/office/word/2010/wordprocessingGroup" xmlns:wpi="http://schemas.microsoft.com/office/word/2010/wordprocessingInk" xmlns:wne="http://schemas.microsoft.com/office/word/2006/wordml" xmlns:wps="http://schemas.microsoft.com/office/word/2010/wordprocessingShape" mc:Ignorable="w14 wp14">
-  <w:abstractNum w:abstractNumId="0">
+<w:numbering xmlns:wpc="http://schemas.microsoft.com/office/word/2010/wordprocessingCanvas" xmlns:mc="http://schemas.openxmlformats.org/markup-compatibility/2006" xmlns:o="urn:schemas-microsoft-com:office:office" xmlns:r="http://schemas.openxmlformats.org/officeDocument/2006/relationships" xmlns:m="http://schemas.openxmlformats.org/officeDocument/2006/math" xmlns:v="urn:schemas-microsoft-com:vml" xmlns:wp14="http://schemas.microsoft.com/office/word/2010/wordprocessingDrawing" xmlns:wp="http://schemas.openxmlformats.org/drawingml/2006/wordprocessingDrawing" xmlns:w10="urn:schemas-microsoft-com:office:word" xmlns:w="http://schemas.openxmlformats.org/wordprocessingml/2006/main" xmlns:w14="http://schemas.microsoft.com/office/word/2010/wordml" xmlns:w15="http://schemas.microsoft.com/office/word/2012/wordml" xmlns:wpg="http://schemas.microsoft.com/office/word/2010/wordprocessingGroup" xmlns:wpi="http://schemas.microsoft.com/office/word/2010/wordprocessingInk" xmlns:wne="http://schemas.microsoft.com/office/word/2006/wordml" xmlns:wps="http://schemas.microsoft.com/office/word/2010/wordprocessingShape" mc:Ignorable="w14 w15 wp14">
+  <w:abstractNum w:abstractNumId="0" w15:restartNumberingAfterBreak="0">
     <w:nsid w:val="113B39AB"/>
     <w:multiLevelType w:val="hybridMultilevel"/>
     <w:tmpl w:val="1CC659BC"/>
@@ -1358,7 +1242,7 @@
       </w:pPr>
     </w:lvl>
   </w:abstractNum>
-  <w:abstractNum w:abstractNumId="1">
+  <w:abstractNum w:abstractNumId="1" w15:restartNumberingAfterBreak="0">
     <w:nsid w:val="13C109E3"/>
     <w:multiLevelType w:val="hybridMultilevel"/>
     <w:tmpl w:val="CA4440BE"/>
@@ -1447,7 +1331,7 @@
       </w:pPr>
     </w:lvl>
   </w:abstractNum>
-  <w:abstractNum w:abstractNumId="2">
+  <w:abstractNum w:abstractNumId="2" w15:restartNumberingAfterBreak="0">
     <w:nsid w:val="1A2A701A"/>
     <w:multiLevelType w:val="hybridMultilevel"/>
     <w:tmpl w:val="6BAC2D92"/>
@@ -1536,7 +1420,7 @@
       </w:pPr>
     </w:lvl>
   </w:abstractNum>
-  <w:abstractNum w:abstractNumId="3">
+  <w:abstractNum w:abstractNumId="3" w15:restartNumberingAfterBreak="0">
     <w:nsid w:val="26A26105"/>
     <w:multiLevelType w:val="hybridMultilevel"/>
     <w:tmpl w:val="AA341E7E"/>
@@ -1625,7 +1509,7 @@
       </w:pPr>
     </w:lvl>
   </w:abstractNum>
-  <w:abstractNum w:abstractNumId="4">
+  <w:abstractNum w:abstractNumId="4" w15:restartNumberingAfterBreak="0">
     <w:nsid w:val="2767576E"/>
     <w:multiLevelType w:val="hybridMultilevel"/>
     <w:tmpl w:val="72EE6EE4"/>
@@ -1714,7 +1598,7 @@
       </w:pPr>
     </w:lvl>
   </w:abstractNum>
-  <w:abstractNum w:abstractNumId="5">
+  <w:abstractNum w:abstractNumId="5" w15:restartNumberingAfterBreak="0">
     <w:nsid w:val="6DA23D74"/>
     <w:multiLevelType w:val="hybridMultilevel"/>
     <w:tmpl w:val="08DA13B8"/>
@@ -1803,7 +1687,7 @@
       </w:pPr>
     </w:lvl>
   </w:abstractNum>
-  <w:abstractNum w:abstractNumId="6">
+  <w:abstractNum w:abstractNumId="6" w15:restartNumberingAfterBreak="0">
     <w:nsid w:val="6DE531BF"/>
     <w:multiLevelType w:val="hybridMultilevel"/>
     <w:tmpl w:val="3EA6E194"/>
@@ -1892,7 +1776,7 @@
       </w:pPr>
     </w:lvl>
   </w:abstractNum>
-  <w:abstractNum w:abstractNumId="7">
+  <w:abstractNum w:abstractNumId="7" w15:restartNumberingAfterBreak="0">
     <w:nsid w:val="7A0733C1"/>
     <w:multiLevelType w:val="hybridMultilevel"/>
     <w:tmpl w:val="83EC9BEC"/>
@@ -2009,7 +1893,7 @@
 </file>
 
 <file path=word/styles.xml><?xml version="1.0" encoding="utf-8"?>
-<w:styles xmlns:mc="http://schemas.openxmlformats.org/markup-compatibility/2006" xmlns:r="http://schemas.openxmlformats.org/officeDocument/2006/relationships" xmlns:w="http://schemas.openxmlformats.org/wordprocessingml/2006/main" xmlns:w14="http://schemas.microsoft.com/office/word/2010/wordml" mc:Ignorable="w14">
+<w:styles xmlns:mc="http://schemas.openxmlformats.org/markup-compatibility/2006" xmlns:r="http://schemas.openxmlformats.org/officeDocument/2006/relationships" xmlns:w="http://schemas.openxmlformats.org/wordprocessingml/2006/main" xmlns:w14="http://schemas.microsoft.com/office/word/2010/wordml" xmlns:w15="http://schemas.microsoft.com/office/word/2012/wordml" mc:Ignorable="w14 w15">
   <w:docDefaults>
     <w:rPrDefault>
       <w:rPr>
@@ -2025,356 +1909,378 @@
       </w:pPr>
     </w:pPrDefault>
   </w:docDefaults>
-  <w:latentStyles w:defLockedState="0" w:defUIPriority="99" w:defSemiHidden="1" w:defUnhideWhenUsed="1" w:defQFormat="0" w:count="267">
-    <w:lsdException w:name="Normal" w:semiHidden="0" w:uiPriority="0" w:unhideWhenUsed="0" w:qFormat="1"/>
-    <w:lsdException w:name="heading 1" w:semiHidden="0" w:uiPriority="9" w:unhideWhenUsed="0" w:qFormat="1"/>
-    <w:lsdException w:name="heading 2" w:uiPriority="9" w:qFormat="1"/>
-    <w:lsdException w:name="heading 3" w:uiPriority="9" w:qFormat="1"/>
-    <w:lsdException w:name="heading 4" w:uiPriority="9" w:qFormat="1"/>
-    <w:lsdException w:name="heading 5" w:uiPriority="9" w:qFormat="1"/>
-    <w:lsdException w:name="heading 6" w:uiPriority="9" w:qFormat="1"/>
-    <w:lsdException w:name="heading 7" w:uiPriority="9" w:qFormat="1"/>
-    <w:lsdException w:name="heading 8" w:uiPriority="9" w:qFormat="1"/>
-    <w:lsdException w:name="heading 9" w:uiPriority="9" w:qFormat="1"/>
-    <w:lsdException w:name="toc 1" w:uiPriority="39"/>
-    <w:lsdException w:name="toc 2" w:uiPriority="39"/>
-    <w:lsdException w:name="toc 3" w:uiPriority="39"/>
-    <w:lsdException w:name="toc 4" w:uiPriority="39"/>
-    <w:lsdException w:name="toc 5" w:uiPriority="39"/>
-    <w:lsdException w:name="toc 6" w:uiPriority="39"/>
-    <w:lsdException w:name="toc 7" w:uiPriority="39"/>
-    <w:lsdException w:name="toc 8" w:uiPriority="39"/>
-    <w:lsdException w:name="toc 9" w:uiPriority="39"/>
-    <w:lsdException w:name="caption" w:uiPriority="35" w:qFormat="1"/>
-    <w:lsdException w:name="Title" w:semiHidden="0" w:uiPriority="10" w:unhideWhenUsed="0" w:qFormat="1"/>
-    <w:lsdException w:name="Default Paragraph Font" w:uiPriority="1"/>
-    <w:lsdException w:name="Subtitle" w:semiHidden="0" w:uiPriority="11" w:unhideWhenUsed="0" w:qFormat="1"/>
-    <w:lsdException w:name="Strong" w:semiHidden="0" w:uiPriority="22" w:unhideWhenUsed="0" w:qFormat="1"/>
-    <w:lsdException w:name="Emphasis" w:semiHidden="0" w:uiPriority="20" w:unhideWhenUsed="0" w:qFormat="1"/>
-    <w:lsdException w:name="Table Grid" w:semiHidden="0" w:uiPriority="39" w:unhideWhenUsed="0"/>
-    <w:lsdException w:name="Placeholder Text" w:unhideWhenUsed="0"/>
-    <w:lsdException w:name="No Spacing" w:semiHidden="0" w:uiPriority="1" w:unhideWhenUsed="0" w:qFormat="1"/>
-    <w:lsdException w:name="Light Shading" w:semiHidden="0" w:uiPriority="60" w:unhideWhenUsed="0"/>
-    <w:lsdException w:name="Light List" w:semiHidden="0" w:uiPriority="61" w:unhideWhenUsed="0"/>
-    <w:lsdException w:name="Light Grid" w:semiHidden="0" w:uiPriority="62" w:unhideWhenUsed="0"/>
-    <w:lsdException w:name="Medium Shading 1" w:semiHidden="0" w:uiPriority="63" w:unhideWhenUsed="0"/>
-    <w:lsdException w:name="Medium Shading 2" w:semiHidden="0" w:uiPriority="64" w:unhideWhenUsed="0"/>
-    <w:lsdException w:name="Medium List 1" w:semiHidden="0" w:uiPriority="65" w:unhideWhenUsed="0"/>
-    <w:lsdException w:name="Medium List 2" w:semiHidden="0" w:uiPriority="66" w:unhideWhenUsed="0"/>
-    <w:lsdException w:name="Medium Grid 1" w:semiHidden="0" w:uiPriority="67" w:unhideWhenUsed="0"/>
-    <w:lsdException w:name="Medium Grid 2" w:semiHidden="0" w:uiPriority="68" w:unhideWhenUsed="0"/>
-    <w:lsdException w:name="Medium Grid 3" w:semiHidden="0" w:uiPriority="69" w:unhideWhenUsed="0"/>
-    <w:lsdException w:name="Dark List" w:semiHidden="0" w:uiPriority="70" w:unhideWhenUsed="0"/>
-    <w:lsdException w:name="Colorful Shading" w:semiHidden="0" w:uiPriority="71" w:unhideWhenUsed="0"/>
-    <w:lsdException w:name="Colorful List" w:semiHidden="0" w:uiPriority="72" w:unhideWhenUsed="0"/>
-    <w:lsdException w:name="Colorful Grid" w:semiHidden="0" w:uiPriority="73" w:unhideWhenUsed="0"/>
-    <w:lsdException w:name="Light Shading Accent 1" w:semiHidden="0" w:uiPriority="60" w:unhideWhenUsed="0"/>
-    <w:lsdException w:name="Light List Accent 1" w:semiHidden="0" w:uiPriority="61" w:unhideWhenUsed="0"/>
-    <w:lsdException w:name="Light Grid Accent 1" w:semiHidden="0" w:uiPriority="62" w:unhideWhenUsed="0"/>
-    <w:lsdException w:name="Medium Shading 1 Accent 1" w:semiHidden="0" w:uiPriority="63" w:unhideWhenUsed="0"/>
-    <w:lsdException w:name="Medium Shading 2 Accent 1" w:semiHidden="0" w:uiPriority="64" w:unhideWhenUsed="0"/>
-    <w:lsdException w:name="Medium List 1 Accent 1" w:semiHidden="0" w:uiPriority="65" w:unhideWhenUsed="0"/>
-    <w:lsdException w:name="Revision" w:unhideWhenUsed="0"/>
-    <w:lsdException w:name="List Paragraph" w:semiHidden="0" w:uiPriority="34" w:unhideWhenUsed="0" w:qFormat="1"/>
-    <w:lsdException w:name="Quote" w:semiHidden="0" w:uiPriority="29" w:unhideWhenUsed="0" w:qFormat="1"/>
-    <w:lsdException w:name="Intense Quote" w:semiHidden="0" w:uiPriority="30" w:unhideWhenUsed="0" w:qFormat="1"/>
-    <w:lsdException w:name="Medium List 2 Accent 1" w:semiHidden="0" w:uiPriority="66" w:unhideWhenUsed="0"/>
-    <w:lsdException w:name="Medium Grid 1 Accent 1" w:semiHidden="0" w:uiPriority="67" w:unhideWhenUsed="0"/>
-    <w:lsdException w:name="Medium Grid 2 Accent 1" w:semiHidden="0" w:uiPriority="68" w:unhideWhenUsed="0"/>
-    <w:lsdException w:name="Medium Grid 3 Accent 1" w:semiHidden="0" w:uiPriority="69" w:unhideWhenUsed="0"/>
-    <w:lsdException w:name="Dark List Accent 1" w:semiHidden="0" w:uiPriority="70" w:unhideWhenUsed="0"/>
-    <w:lsdException w:name="Colorful Shading Accent 1" w:semiHidden="0" w:uiPriority="71" w:unhideWhenUsed="0"/>
-    <w:lsdException w:name="Colorful List Accent 1" w:semiHidden="0" w:uiPriority="72" w:unhideWhenUsed="0"/>
-    <w:lsdException w:name="Colorful Grid Accent 1" w:semiHidden="0" w:uiPriority="73" w:unhideWhenUsed="0"/>
-    <w:lsdException w:name="Light Shading Accent 2" w:semiHidden="0" w:uiPriority="60" w:unhideWhenUsed="0"/>
-    <w:lsdException w:name="Light List Accent 2" w:semiHidden="0" w:uiPriority="61" w:unhideWhenUsed="0"/>
-    <w:lsdException w:name="Light Grid Accent 2" w:semiHidden="0" w:uiPriority="62" w:unhideWhenUsed="0"/>
-    <w:lsdException w:name="Medium Shading 1 Accent 2" w:semiHidden="0" w:uiPriority="63" w:unhideWhenUsed="0"/>
-    <w:lsdException w:name="Medium Shading 2 Accent 2" w:semiHidden="0" w:uiPriority="64" w:unhideWhenUsed="0"/>
-    <w:lsdException w:name="Medium List 1 Accent 2" w:semiHidden="0" w:uiPriority="65" w:unhideWhenUsed="0"/>
-    <w:lsdException w:name="Medium List 2 Accent 2" w:semiHidden="0" w:uiPriority="66" w:unhideWhenUsed="0"/>
-    <w:lsdException w:name="Medium Grid 1 Accent 2" w:semiHidden="0" w:uiPriority="67" w:unhideWhenUsed="0"/>
-    <w:lsdException w:name="Medium Grid 2 Accent 2" w:semiHidden="0" w:uiPriority="68" w:unhideWhenUsed="0"/>
-    <w:lsdException w:name="Medium Grid 3 Accent 2" w:semiHidden="0" w:uiPriority="69" w:unhideWhenUsed="0"/>
-    <w:lsdException w:name="Dark List Accent 2" w:semiHidden="0" w:uiPriority="70" w:unhideWhenUsed="0"/>
-    <w:lsdException w:name="Colorful Shading Accent 2" w:semiHidden="0" w:uiPriority="71" w:unhideWhenUsed="0"/>
-    <w:lsdException w:name="Colorful List Accent 2" w:semiHidden="0" w:uiPriority="72" w:unhideWhenUsed="0"/>
-    <w:lsdException w:name="Colorful Grid Accent 2" w:semiHidden="0" w:uiPriority="73" w:unhideWhenUsed="0"/>
-    <w:lsdException w:name="Light Shading Accent 3" w:semiHidden="0" w:uiPriority="60" w:unhideWhenUsed="0"/>
-    <w:lsdException w:name="Light List Accent 3" w:semiHidden="0" w:uiPriority="61" w:unhideWhenUsed="0"/>
-    <w:lsdException w:name="Light Grid Accent 3" w:semiHidden="0" w:uiPriority="62" w:unhideWhenUsed="0"/>
-    <w:lsdException w:name="Medium Shading 1 Accent 3" w:semiHidden="0" w:uiPriority="63" w:unhideWhenUsed="0"/>
-    <w:lsdException w:name="Medium Shading 2 Accent 3" w:semiHidden="0" w:uiPriority="64" w:unhideWhenUsed="0"/>
-    <w:lsdException w:name="Medium List 1 Accent 3" w:semiHidden="0" w:uiPriority="65" w:unhideWhenUsed="0"/>
-    <w:lsdException w:name="Medium List 2 Accent 3" w:semiHidden="0" w:uiPriority="66" w:unhideWhenUsed="0"/>
-    <w:lsdException w:name="Medium Grid 1 Accent 3" w:semiHidden="0" w:uiPriority="67" w:unhideWhenUsed="0"/>
-    <w:lsdException w:name="Medium Grid 2 Accent 3" w:semiHidden="0" w:uiPriority="68" w:unhideWhenUsed="0"/>
-    <w:lsdException w:name="Medium Grid 3 Accent 3" w:semiHidden="0" w:uiPriority="69" w:unhideWhenUsed="0"/>
-    <w:lsdException w:name="Dark List Accent 3" w:semiHidden="0" w:uiPriority="70" w:unhideWhenUsed="0"/>
-    <w:lsdException w:name="Colorful Shading Accent 3" w:semiHidden="0" w:uiPriority="71" w:unhideWhenUsed="0"/>
-    <w:lsdException w:name="Colorful List Accent 3" w:semiHidden="0" w:uiPriority="72" w:unhideWhenUsed="0"/>
-    <w:lsdException w:name="Colorful Grid Accent 3" w:semiHidden="0" w:uiPriority="73" w:unhideWhenUsed="0"/>
-    <w:lsdException w:name="Light Shading Accent 4" w:semiHidden="0" w:uiPriority="60" w:unhideWhenUsed="0"/>
-    <w:lsdException w:name="Light List Accent 4" w:semiHidden="0" w:uiPriority="61" w:unhideWhenUsed="0"/>
-    <w:lsdException w:name="Light Grid Accent 4" w:semiHidden="0" w:uiPriority="62" w:unhideWhenUsed="0"/>
-    <w:lsdException w:name="Medium Shading 1 Accent 4" w:semiHidden="0" w:uiPriority="63" w:unhideWhenUsed="0"/>
-    <w:lsdException w:name="Medium Shading 2 Accent 4" w:semiHidden="0" w:uiPriority="64" w:unhideWhenUsed="0"/>
-    <w:lsdException w:name="Medium List 1 Accent 4" w:semiHidden="0" w:uiPriority="65" w:unhideWhenUsed="0"/>
-    <w:lsdException w:name="Medium List 2 Accent 4" w:semiHidden="0" w:uiPriority="66" w:unhideWhenUsed="0"/>
-    <w:lsdException w:name="Medium Grid 1 Accent 4" w:semiHidden="0" w:uiPriority="67" w:unhideWhenUsed="0"/>
-    <w:lsdException w:name="Medium Grid 2 Accent 4" w:semiHidden="0" w:uiPriority="68" w:unhideWhenUsed="0"/>
-    <w:lsdException w:name="Medium Grid 3 Accent 4" w:semiHidden="0" w:uiPriority="69" w:unhideWhenUsed="0"/>
-    <w:lsdException w:name="Dark List Accent 4" w:semiHidden="0" w:uiPriority="70" w:unhideWhenUsed="0"/>
-    <w:lsdException w:name="Colorful Shading Accent 4" w:semiHidden="0" w:uiPriority="71" w:unhideWhenUsed="0"/>
-    <w:lsdException w:name="Colorful List Accent 4" w:semiHidden="0" w:uiPriority="72" w:unhideWhenUsed="0"/>
-    <w:lsdException w:name="Colorful Grid Accent 4" w:semiHidden="0" w:uiPriority="73" w:unhideWhenUsed="0"/>
-    <w:lsdException w:name="Light Shading Accent 5" w:semiHidden="0" w:uiPriority="60" w:unhideWhenUsed="0"/>
-    <w:lsdException w:name="Light List Accent 5" w:semiHidden="0" w:uiPriority="61" w:unhideWhenUsed="0"/>
-    <w:lsdException w:name="Light Grid Accent 5" w:semiHidden="0" w:uiPriority="62" w:unhideWhenUsed="0"/>
-    <w:lsdException w:name="Medium Shading 1 Accent 5" w:semiHidden="0" w:uiPriority="63" w:unhideWhenUsed="0"/>
-    <w:lsdException w:name="Medium Shading 2 Accent 5" w:semiHidden="0" w:uiPriority="64" w:unhideWhenUsed="0"/>
-    <w:lsdException w:name="Medium List 1 Accent 5" w:semiHidden="0" w:uiPriority="65" w:unhideWhenUsed="0"/>
-    <w:lsdException w:name="Medium List 2 Accent 5" w:semiHidden="0" w:uiPriority="66" w:unhideWhenUsed="0"/>
-    <w:lsdException w:name="Medium Grid 1 Accent 5" w:semiHidden="0" w:uiPriority="67" w:unhideWhenUsed="0"/>
-    <w:lsdException w:name="Medium Grid 2 Accent 5" w:semiHidden="0" w:uiPriority="68" w:unhideWhenUsed="0"/>
-    <w:lsdException w:name="Medium Grid 3 Accent 5" w:semiHidden="0" w:uiPriority="69" w:unhideWhenUsed="0"/>
-    <w:lsdException w:name="Dark List Accent 5" w:semiHidden="0" w:uiPriority="70" w:unhideWhenUsed="0"/>
-    <w:lsdException w:name="Colorful Shading Accent 5" w:semiHidden="0" w:uiPriority="71" w:unhideWhenUsed="0"/>
-    <w:lsdException w:name="Colorful List Accent 5" w:semiHidden="0" w:uiPriority="72" w:unhideWhenUsed="0"/>
-    <w:lsdException w:name="Colorful Grid Accent 5" w:semiHidden="0" w:uiPriority="73" w:unhideWhenUsed="0"/>
-    <w:lsdException w:name="Light Shading Accent 6" w:semiHidden="0" w:uiPriority="60" w:unhideWhenUsed="0"/>
-    <w:lsdException w:name="Light List Accent 6" w:semiHidden="0" w:uiPriority="61" w:unhideWhenUsed="0"/>
-    <w:lsdException w:name="Light Grid Accent 6" w:semiHidden="0" w:uiPriority="62" w:unhideWhenUsed="0"/>
-    <w:lsdException w:name="Medium Shading 1 Accent 6" w:semiHidden="0" w:uiPriority="63" w:unhideWhenUsed="0"/>
-    <w:lsdException w:name="Medium Shading 2 Accent 6" w:semiHidden="0" w:uiPriority="64" w:unhideWhenUsed="0"/>
-    <w:lsdException w:name="Medium List 1 Accent 6" w:semiHidden="0" w:uiPriority="65" w:unhideWhenUsed="0"/>
-    <w:lsdException w:name="Medium List 2 Accent 6" w:semiHidden="0" w:uiPriority="66" w:unhideWhenUsed="0"/>
-    <w:lsdException w:name="Medium Grid 1 Accent 6" w:semiHidden="0" w:uiPriority="67" w:unhideWhenUsed="0"/>
-    <w:lsdException w:name="Medium Grid 2 Accent 6" w:semiHidden="0" w:uiPriority="68" w:unhideWhenUsed="0"/>
-    <w:lsdException w:name="Medium Grid 3 Accent 6" w:semiHidden="0" w:uiPriority="69" w:unhideWhenUsed="0"/>
-    <w:lsdException w:name="Dark List Accent 6" w:semiHidden="0" w:uiPriority="70" w:unhideWhenUsed="0"/>
-    <w:lsdException w:name="Colorful Shading Accent 6" w:semiHidden="0" w:uiPriority="71" w:unhideWhenUsed="0"/>
-    <w:lsdException w:name="Colorful List Accent 6" w:semiHidden="0" w:uiPriority="72" w:unhideWhenUsed="0"/>
-    <w:lsdException w:name="Colorful Grid Accent 6" w:semiHidden="0" w:uiPriority="73" w:unhideWhenUsed="0"/>
-    <w:lsdException w:name="Subtle Emphasis" w:semiHidden="0" w:uiPriority="19" w:unhideWhenUsed="0" w:qFormat="1"/>
-    <w:lsdException w:name="Intense Emphasis" w:semiHidden="0" w:uiPriority="21" w:unhideWhenUsed="0" w:qFormat="1"/>
-    <w:lsdException w:name="Subtle Reference" w:semiHidden="0" w:uiPriority="31" w:unhideWhenUsed="0" w:qFormat="1"/>
-    <w:lsdException w:name="Intense Reference" w:semiHidden="0" w:uiPriority="32" w:unhideWhenUsed="0" w:qFormat="1"/>
-    <w:lsdException w:name="Book Title" w:semiHidden="0" w:uiPriority="33" w:unhideWhenUsed="0" w:qFormat="1"/>
-    <w:lsdException w:name="Bibliography" w:uiPriority="37"/>
-    <w:lsdException w:name="TOC Heading" w:uiPriority="39" w:qFormat="1"/>
-  </w:latentStyles>
-  <w:style w:type="paragraph" w:default="1" w:styleId="Normal">
-    <w:name w:val="Normal"/>
-    <w:qFormat/>
-  </w:style>
-  <w:style w:type="character" w:default="1" w:styleId="DefaultParagraphFont">
-    <w:name w:val="Default Paragraph Font"/>
-    <w:uiPriority w:val="1"/>
-    <w:semiHidden/>
-    <w:unhideWhenUsed/>
-  </w:style>
-  <w:style w:type="table" w:default="1" w:styleId="TableNormal">
-    <w:name w:val="Normal Table"/>
-    <w:uiPriority w:val="99"/>
-    <w:semiHidden/>
-    <w:unhideWhenUsed/>
-    <w:tblPr>
-      <w:tblInd w:w="0" w:type="dxa"/>
-      <w:tblCellMar>
-        <w:top w:w="0" w:type="dxa"/>
-        <w:left w:w="108" w:type="dxa"/>
-        <w:bottom w:w="0" w:type="dxa"/>
-        <w:right w:w="108" w:type="dxa"/>
-      </w:tblCellMar>
-    </w:tblPr>
-  </w:style>
-  <w:style w:type="numbering" w:default="1" w:styleId="NoList">
-    <w:name w:val="No List"/>
-    <w:uiPriority w:val="99"/>
-    <w:semiHidden/>
-    <w:unhideWhenUsed/>
-  </w:style>
-  <w:style w:type="character" w:styleId="Hyperlink">
-    <w:name w:val="Hyperlink"/>
-    <w:basedOn w:val="DefaultParagraphFont"/>
-    <w:uiPriority w:val="99"/>
-    <w:unhideWhenUsed/>
-    <w:rsid w:val="00E465D1"/>
-    <w:rPr>
-      <w:color w:val="0563C1" w:themeColor="hyperlink"/>
-      <w:u w:val="single"/>
-    </w:rPr>
-  </w:style>
-  <w:style w:type="paragraph" w:styleId="ListParagraph">
-    <w:name w:val="List Paragraph"/>
-    <w:basedOn w:val="Normal"/>
-    <w:uiPriority w:val="34"/>
-    <w:qFormat/>
-    <w:rsid w:val="00E465D1"/>
-    <w:pPr>
-      <w:ind w:left="720"/>
-      <w:contextualSpacing/>
-    </w:pPr>
-  </w:style>
-</w:styles>
-</file>
-
-<file path=word/stylesWithEffects.xml><?xml version="1.0" encoding="utf-8"?>
-<w:styles xmlns:wpc="http://schemas.microsoft.com/office/word/2010/wordprocessingCanvas" xmlns:mc="http://schemas.openxmlformats.org/markup-compatibility/2006" xmlns:o="urn:schemas-microsoft-com:office:office" xmlns:r="http://schemas.openxmlformats.org/officeDocument/2006/relationships" xmlns:m="http://schemas.openxmlformats.org/officeDocument/2006/math" xmlns:v="urn:schemas-microsoft-com:vml" xmlns:wp14="http://schemas.microsoft.com/office/word/2010/wordprocessingDrawing" xmlns:wp="http://schemas.openxmlformats.org/drawingml/2006/wordprocessingDrawing" xmlns:w10="urn:schemas-microsoft-com:office:word" xmlns:w="http://schemas.openxmlformats.org/wordprocessingml/2006/main" xmlns:w14="http://schemas.microsoft.com/office/word/2010/wordml" xmlns:wpg="http://schemas.microsoft.com/office/word/2010/wordprocessingGroup" xmlns:wpi="http://schemas.microsoft.com/office/word/2010/wordprocessingInk" xmlns:wne="http://schemas.microsoft.com/office/word/2006/wordml" xmlns:wps="http://schemas.microsoft.com/office/word/2010/wordprocessingShape" mc:Ignorable="w14 wp14">
-  <w:docDefaults>
-    <w:rPrDefault>
-      <w:rPr>
-        <w:rFonts w:asciiTheme="minorHAnsi" w:eastAsiaTheme="minorHAnsi" w:hAnsiTheme="minorHAnsi" w:cstheme="minorBidi"/>
-        <w:sz w:val="22"/>
-        <w:szCs w:val="22"/>
-        <w:lang w:val="en-US" w:eastAsia="en-US" w:bidi="ar-SA"/>
-      </w:rPr>
-    </w:rPrDefault>
-    <w:pPrDefault>
-      <w:pPr>
-        <w:spacing w:after="160" w:line="259" w:lineRule="auto"/>
-      </w:pPr>
-    </w:pPrDefault>
-  </w:docDefaults>
-  <w:latentStyles w:defLockedState="0" w:defUIPriority="99" w:defSemiHidden="1" w:defUnhideWhenUsed="1" w:defQFormat="0" w:count="267">
-    <w:lsdException w:name="Normal" w:semiHidden="0" w:uiPriority="0" w:unhideWhenUsed="0" w:qFormat="1"/>
-    <w:lsdException w:name="heading 1" w:semiHidden="0" w:uiPriority="9" w:unhideWhenUsed="0" w:qFormat="1"/>
-    <w:lsdException w:name="heading 2" w:uiPriority="9" w:qFormat="1"/>
-    <w:lsdException w:name="heading 3" w:uiPriority="9" w:qFormat="1"/>
-    <w:lsdException w:name="heading 4" w:uiPriority="9" w:qFormat="1"/>
-    <w:lsdException w:name="heading 5" w:uiPriority="9" w:qFormat="1"/>
-    <w:lsdException w:name="heading 6" w:uiPriority="9" w:qFormat="1"/>
-    <w:lsdException w:name="heading 7" w:uiPriority="9" w:qFormat="1"/>
-    <w:lsdException w:name="heading 8" w:uiPriority="9" w:qFormat="1"/>
-    <w:lsdException w:name="heading 9" w:uiPriority="9" w:qFormat="1"/>
-    <w:lsdException w:name="toc 1" w:uiPriority="39"/>
-    <w:lsdException w:name="toc 2" w:uiPriority="39"/>
-    <w:lsdException w:name="toc 3" w:uiPriority="39"/>
-    <w:lsdException w:name="toc 4" w:uiPriority="39"/>
-    <w:lsdException w:name="toc 5" w:uiPriority="39"/>
-    <w:lsdException w:name="toc 6" w:uiPriority="39"/>
-    <w:lsdException w:name="toc 7" w:uiPriority="39"/>
-    <w:lsdException w:name="toc 8" w:uiPriority="39"/>
-    <w:lsdException w:name="toc 9" w:uiPriority="39"/>
-    <w:lsdException w:name="caption" w:uiPriority="35" w:qFormat="1"/>
-    <w:lsdException w:name="Title" w:semiHidden="0" w:uiPriority="10" w:unhideWhenUsed="0" w:qFormat="1"/>
-    <w:lsdException w:name="Default Paragraph Font" w:uiPriority="1"/>
-    <w:lsdException w:name="Subtitle" w:semiHidden="0" w:uiPriority="11" w:unhideWhenUsed="0" w:qFormat="1"/>
-    <w:lsdException w:name="Strong" w:semiHidden="0" w:uiPriority="22" w:unhideWhenUsed="0" w:qFormat="1"/>
-    <w:lsdException w:name="Emphasis" w:semiHidden="0" w:uiPriority="20" w:unhideWhenUsed="0" w:qFormat="1"/>
-    <w:lsdException w:name="Table Grid" w:semiHidden="0" w:uiPriority="39" w:unhideWhenUsed="0"/>
-    <w:lsdException w:name="Placeholder Text" w:unhideWhenUsed="0"/>
-    <w:lsdException w:name="No Spacing" w:semiHidden="0" w:uiPriority="1" w:unhideWhenUsed="0" w:qFormat="1"/>
-    <w:lsdException w:name="Light Shading" w:semiHidden="0" w:uiPriority="60" w:unhideWhenUsed="0"/>
-    <w:lsdException w:name="Light List" w:semiHidden="0" w:uiPriority="61" w:unhideWhenUsed="0"/>
-    <w:lsdException w:name="Light Grid" w:semiHidden="0" w:uiPriority="62" w:unhideWhenUsed="0"/>
-    <w:lsdException w:name="Medium Shading 1" w:semiHidden="0" w:uiPriority="63" w:unhideWhenUsed="0"/>
-    <w:lsdException w:name="Medium Shading 2" w:semiHidden="0" w:uiPriority="64" w:unhideWhenUsed="0"/>
-    <w:lsdException w:name="Medium List 1" w:semiHidden="0" w:uiPriority="65" w:unhideWhenUsed="0"/>
-    <w:lsdException w:name="Medium List 2" w:semiHidden="0" w:uiPriority="66" w:unhideWhenUsed="0"/>
-    <w:lsdException w:name="Medium Grid 1" w:semiHidden="0" w:uiPriority="67" w:unhideWhenUsed="0"/>
-    <w:lsdException w:name="Medium Grid 2" w:semiHidden="0" w:uiPriority="68" w:unhideWhenUsed="0"/>
-    <w:lsdException w:name="Medium Grid 3" w:semiHidden="0" w:uiPriority="69" w:unhideWhenUsed="0"/>
-    <w:lsdException w:name="Dark List" w:semiHidden="0" w:uiPriority="70" w:unhideWhenUsed="0"/>
-    <w:lsdException w:name="Colorful Shading" w:semiHidden="0" w:uiPriority="71" w:unhideWhenUsed="0"/>
-    <w:lsdException w:name="Colorful List" w:semiHidden="0" w:uiPriority="72" w:unhideWhenUsed="0"/>
-    <w:lsdException w:name="Colorful Grid" w:semiHidden="0" w:uiPriority="73" w:unhideWhenUsed="0"/>
-    <w:lsdException w:name="Light Shading Accent 1" w:semiHidden="0" w:uiPriority="60" w:unhideWhenUsed="0"/>
-    <w:lsdException w:name="Light List Accent 1" w:semiHidden="0" w:uiPriority="61" w:unhideWhenUsed="0"/>
-    <w:lsdException w:name="Light Grid Accent 1" w:semiHidden="0" w:uiPriority="62" w:unhideWhenUsed="0"/>
-    <w:lsdException w:name="Medium Shading 1 Accent 1" w:semiHidden="0" w:uiPriority="63" w:unhideWhenUsed="0"/>
-    <w:lsdException w:name="Medium Shading 2 Accent 1" w:semiHidden="0" w:uiPriority="64" w:unhideWhenUsed="0"/>
-    <w:lsdException w:name="Medium List 1 Accent 1" w:semiHidden="0" w:uiPriority="65" w:unhideWhenUsed="0"/>
-    <w:lsdException w:name="Revision" w:unhideWhenUsed="0"/>
-    <w:lsdException w:name="List Paragraph" w:semiHidden="0" w:uiPriority="34" w:unhideWhenUsed="0" w:qFormat="1"/>
-    <w:lsdException w:name="Quote" w:semiHidden="0" w:uiPriority="29" w:unhideWhenUsed="0" w:qFormat="1"/>
-    <w:lsdException w:name="Intense Quote" w:semiHidden="0" w:uiPriority="30" w:unhideWhenUsed="0" w:qFormat="1"/>
-    <w:lsdException w:name="Medium List 2 Accent 1" w:semiHidden="0" w:uiPriority="66" w:unhideWhenUsed="0"/>
-    <w:lsdException w:name="Medium Grid 1 Accent 1" w:semiHidden="0" w:uiPriority="67" w:unhideWhenUsed="0"/>
-    <w:lsdException w:name="Medium Grid 2 Accent 1" w:semiHidden="0" w:uiPriority="68" w:unhideWhenUsed="0"/>
-    <w:lsdException w:name="Medium Grid 3 Accent 1" w:semiHidden="0" w:uiPriority="69" w:unhideWhenUsed="0"/>
-    <w:lsdException w:name="Dark List Accent 1" w:semiHidden="0" w:uiPriority="70" w:unhideWhenUsed="0"/>
-    <w:lsdException w:name="Colorful Shading Accent 1" w:semiHidden="0" w:uiPriority="71" w:unhideWhenUsed="0"/>
-    <w:lsdException w:name="Colorful List Accent 1" w:semiHidden="0" w:uiPriority="72" w:unhideWhenUsed="0"/>
-    <w:lsdException w:name="Colorful Grid Accent 1" w:semiHidden="0" w:uiPriority="73" w:unhideWhenUsed="0"/>
-    <w:lsdException w:name="Light Shading Accent 2" w:semiHidden="0" w:uiPriority="60" w:unhideWhenUsed="0"/>
-    <w:lsdException w:name="Light List Accent 2" w:semiHidden="0" w:uiPriority="61" w:unhideWhenUsed="0"/>
-    <w:lsdException w:name="Light Grid Accent 2" w:semiHidden="0" w:uiPriority="62" w:unhideWhenUsed="0"/>
-    <w:lsdException w:name="Medium Shading 1 Accent 2" w:semiHidden="0" w:uiPriority="63" w:unhideWhenUsed="0"/>
-    <w:lsdException w:name="Medium Shading 2 Accent 2" w:semiHidden="0" w:uiPriority="64" w:unhideWhenUsed="0"/>
-    <w:lsdException w:name="Medium List 1 Accent 2" w:semiHidden="0" w:uiPriority="65" w:unhideWhenUsed="0"/>
-    <w:lsdException w:name="Medium List 2 Accent 2" w:semiHidden="0" w:uiPriority="66" w:unhideWhenUsed="0"/>
-    <w:lsdException w:name="Medium Grid 1 Accent 2" w:semiHidden="0" w:uiPriority="67" w:unhideWhenUsed="0"/>
-    <w:lsdException w:name="Medium Grid 2 Accent 2" w:semiHidden="0" w:uiPriority="68" w:unhideWhenUsed="0"/>
-    <w:lsdException w:name="Medium Grid 3 Accent 2" w:semiHidden="0" w:uiPriority="69" w:unhideWhenUsed="0"/>
-    <w:lsdException w:name="Dark List Accent 2" w:semiHidden="0" w:uiPriority="70" w:unhideWhenUsed="0"/>
-    <w:lsdException w:name="Colorful Shading Accent 2" w:semiHidden="0" w:uiPriority="71" w:unhideWhenUsed="0"/>
-    <w:lsdException w:name="Colorful List Accent 2" w:semiHidden="0" w:uiPriority="72" w:unhideWhenUsed="0"/>
-    <w:lsdException w:name="Colorful Grid Accent 2" w:semiHidden="0" w:uiPriority="73" w:unhideWhenUsed="0"/>
-    <w:lsdException w:name="Light Shading Accent 3" w:semiHidden="0" w:uiPriority="60" w:unhideWhenUsed="0"/>
-    <w:lsdException w:name="Light List Accent 3" w:semiHidden="0" w:uiPriority="61" w:unhideWhenUsed="0"/>
-    <w:lsdException w:name="Light Grid Accent 3" w:semiHidden="0" w:uiPriority="62" w:unhideWhenUsed="0"/>
-    <w:lsdException w:name="Medium Shading 1 Accent 3" w:semiHidden="0" w:uiPriority="63" w:unhideWhenUsed="0"/>
-    <w:lsdException w:name="Medium Shading 2 Accent 3" w:semiHidden="0" w:uiPriority="64" w:unhideWhenUsed="0"/>
-    <w:lsdException w:name="Medium List 1 Accent 3" w:semiHidden="0" w:uiPriority="65" w:unhideWhenUsed="0"/>
-    <w:lsdException w:name="Medium List 2 Accent 3" w:semiHidden="0" w:uiPriority="66" w:unhideWhenUsed="0"/>
-    <w:lsdException w:name="Medium Grid 1 Accent 3" w:semiHidden="0" w:uiPriority="67" w:unhideWhenUsed="0"/>
-    <w:lsdException w:name="Medium Grid 2 Accent 3" w:semiHidden="0" w:uiPriority="68" w:unhideWhenUsed="0"/>
-    <w:lsdException w:name="Medium Grid 3 Accent 3" w:semiHidden="0" w:uiPriority="69" w:unhideWhenUsed="0"/>
-    <w:lsdException w:name="Dark List Accent 3" w:semiHidden="0" w:uiPriority="70" w:unhideWhenUsed="0"/>
-    <w:lsdException w:name="Colorful Shading Accent 3" w:semiHidden="0" w:uiPriority="71" w:unhideWhenUsed="0"/>
-    <w:lsdException w:name="Colorful List Accent 3" w:semiHidden="0" w:uiPriority="72" w:unhideWhenUsed="0"/>
-    <w:lsdException w:name="Colorful Grid Accent 3" w:semiHidden="0" w:uiPriority="73" w:unhideWhenUsed="0"/>
-    <w:lsdException w:name="Light Shading Accent 4" w:semiHidden="0" w:uiPriority="60" w:unhideWhenUsed="0"/>
-    <w:lsdException w:name="Light List Accent 4" w:semiHidden="0" w:uiPriority="61" w:unhideWhenUsed="0"/>
-    <w:lsdException w:name="Light Grid Accent 4" w:semiHidden="0" w:uiPriority="62" w:unhideWhenUsed="0"/>
-    <w:lsdException w:name="Medium Shading 1 Accent 4" w:semiHidden="0" w:uiPriority="63" w:unhideWhenUsed="0"/>
-    <w:lsdException w:name="Medium Shading 2 Accent 4" w:semiHidden="0" w:uiPriority="64" w:unhideWhenUsed="0"/>
-    <w:lsdException w:name="Medium List 1 Accent 4" w:semiHidden="0" w:uiPriority="65" w:unhideWhenUsed="0"/>
-    <w:lsdException w:name="Medium List 2 Accent 4" w:semiHidden="0" w:uiPriority="66" w:unhideWhenUsed="0"/>
-    <w:lsdException w:name="Medium Grid 1 Accent 4" w:semiHidden="0" w:uiPriority="67" w:unhideWhenUsed="0"/>
-    <w:lsdException w:name="Medium Grid 2 Accent 4" w:semiHidden="0" w:uiPriority="68" w:unhideWhenUsed="0"/>
-    <w:lsdException w:name="Medium Grid 3 Accent 4" w:semiHidden="0" w:uiPriority="69" w:unhideWhenUsed="0"/>
-    <w:lsdException w:name="Dark List Accent 4" w:semiHidden="0" w:uiPriority="70" w:unhideWhenUsed="0"/>
-    <w:lsdException w:name="Colorful Shading Accent 4" w:semiHidden="0" w:uiPriority="71" w:unhideWhenUsed="0"/>
-    <w:lsdException w:name="Colorful List Accent 4" w:semiHidden="0" w:uiPriority="72" w:unhideWhenUsed="0"/>
-    <w:lsdException w:name="Colorful Grid Accent 4" w:semiHidden="0" w:uiPriority="73" w:unhideWhenUsed="0"/>
-    <w:lsdException w:name="Light Shading Accent 5" w:semiHidden="0" w:uiPriority="60" w:unhideWhenUsed="0"/>
-    <w:lsdException w:name="Light List Accent 5" w:semiHidden="0" w:uiPriority="61" w:unhideWhenUsed="0"/>
-    <w:lsdException w:name="Light Grid Accent 5" w:semiHidden="0" w:uiPriority="62" w:unhideWhenUsed="0"/>
-    <w:lsdException w:name="Medium Shading 1 Accent 5" w:semiHidden="0" w:uiPriority="63" w:unhideWhenUsed="0"/>
-    <w:lsdException w:name="Medium Shading 2 Accent 5" w:semiHidden="0" w:uiPriority="64" w:unhideWhenUsed="0"/>
-    <w:lsdException w:name="Medium List 1 Accent 5" w:semiHidden="0" w:uiPriority="65" w:unhideWhenUsed="0"/>
-    <w:lsdException w:name="Medium List 2 Accent 5" w:semiHidden="0" w:uiPriority="66" w:unhideWhenUsed="0"/>
-    <w:lsdException w:name="Medium Grid 1 Accent 5" w:semiHidden="0" w:uiPriority="67" w:unhideWhenUsed="0"/>
-    <w:lsdException w:name="Medium Grid 2 Accent 5" w:semiHidden="0" w:uiPriority="68" w:unhideWhenUsed="0"/>
-    <w:lsdException w:name="Medium Grid 3 Accent 5" w:semiHidden="0" w:uiPriority="69" w:unhideWhenUsed="0"/>
-    <w:lsdException w:name="Dark List Accent 5" w:semiHidden="0" w:uiPriority="70" w:unhideWhenUsed="0"/>
-    <w:lsdException w:name="Colorful Shading Accent 5" w:semiHidden="0" w:uiPriority="71" w:unhideWhenUsed="0"/>
-    <w:lsdException w:name="Colorful List Accent 5" w:semiHidden="0" w:uiPriority="72" w:unhideWhenUsed="0"/>
-    <w:lsdException w:name="Colorful Grid Accent 5" w:semiHidden="0" w:uiPriority="73" w:unhideWhenUsed="0"/>
-    <w:lsdException w:name="Light Shading Accent 6" w:semiHidden="0" w:uiPriority="60" w:unhideWhenUsed="0"/>
-    <w:lsdException w:name="Light List Accent 6" w:semiHidden="0" w:uiPriority="61" w:unhideWhenUsed="0"/>
-    <w:lsdException w:name="Light Grid Accent 6" w:semiHidden="0" w:uiPriority="62" w:unhideWhenUsed="0"/>
-    <w:lsdException w:name="Medium Shading 1 Accent 6" w:semiHidden="0" w:uiPriority="63" w:unhideWhenUsed="0"/>
-    <w:lsdException w:name="Medium Shading 2 Accent 6" w:semiHidden="0" w:uiPriority="64" w:unhideWhenUsed="0"/>
-    <w:lsdException w:name="Medium List 1 Accent 6" w:semiHidden="0" w:uiPriority="65" w:unhideWhenUsed="0"/>
-    <w:lsdException w:name="Medium List 2 Accent 6" w:semiHidden="0" w:uiPriority="66" w:unhideWhenUsed="0"/>
-    <w:lsdException w:name="Medium Grid 1 Accent 6" w:semiHidden="0" w:uiPriority="67" w:unhideWhenUsed="0"/>
-    <w:lsdException w:name="Medium Grid 2 Accent 6" w:semiHidden="0" w:uiPriority="68" w:unhideWhenUsed="0"/>
-    <w:lsdException w:name="Medium Grid 3 Accent 6" w:semiHidden="0" w:uiPriority="69" w:unhideWhenUsed="0"/>
-    <w:lsdException w:name="Dark List Accent 6" w:semiHidden="0" w:uiPriority="70" w:unhideWhenUsed="0"/>
-    <w:lsdException w:name="Colorful Shading Accent 6" w:semiHidden="0" w:uiPriority="71" w:unhideWhenUsed="0"/>
-    <w:lsdException w:name="Colorful List Accent 6" w:semiHidden="0" w:uiPriority="72" w:unhideWhenUsed="0"/>
-    <w:lsdException w:name="Colorful Grid Accent 6" w:semiHidden="0" w:uiPriority="73" w:unhideWhenUsed="0"/>
-    <w:lsdException w:name="Subtle Emphasis" w:semiHidden="0" w:uiPriority="19" w:unhideWhenUsed="0" w:qFormat="1"/>
-    <w:lsdException w:name="Intense Emphasis" w:semiHidden="0" w:uiPriority="21" w:unhideWhenUsed="0" w:qFormat="1"/>
-    <w:lsdException w:name="Subtle Reference" w:semiHidden="0" w:uiPriority="31" w:unhideWhenUsed="0" w:qFormat="1"/>
-    <w:lsdException w:name="Intense Reference" w:semiHidden="0" w:uiPriority="32" w:unhideWhenUsed="0" w:qFormat="1"/>
-    <w:lsdException w:name="Book Title" w:semiHidden="0" w:uiPriority="33" w:unhideWhenUsed="0" w:qFormat="1"/>
-    <w:lsdException w:name="Bibliography" w:uiPriority="37"/>
-    <w:lsdException w:name="TOC Heading" w:uiPriority="39" w:qFormat="1"/>
+  <w:latentStyles w:defLockedState="0" w:defUIPriority="99" w:defSemiHidden="0" w:defUnhideWhenUsed="0" w:defQFormat="0" w:count="371">
+    <w:lsdException w:name="Normal" w:uiPriority="0" w:qFormat="1"/>
+    <w:lsdException w:name="heading 1" w:uiPriority="9" w:qFormat="1"/>
+    <w:lsdException w:name="heading 2" w:semiHidden="1" w:uiPriority="9" w:unhideWhenUsed="1" w:qFormat="1"/>
+    <w:lsdException w:name="heading 3" w:semiHidden="1" w:uiPriority="9" w:unhideWhenUsed="1" w:qFormat="1"/>
+    <w:lsdException w:name="heading 4" w:semiHidden="1" w:uiPriority="9" w:unhideWhenUsed="1" w:qFormat="1"/>
+    <w:lsdException w:name="heading 5" w:semiHidden="1" w:uiPriority="9" w:unhideWhenUsed="1" w:qFormat="1"/>
+    <w:lsdException w:name="heading 6" w:semiHidden="1" w:uiPriority="9" w:unhideWhenUsed="1" w:qFormat="1"/>
+    <w:lsdException w:name="heading 7" w:semiHidden="1" w:uiPriority="9" w:unhideWhenUsed="1" w:qFormat="1"/>
+    <w:lsdException w:name="heading 8" w:semiHidden="1" w:uiPriority="9" w:unhideWhenUsed="1" w:qFormat="1"/>
+    <w:lsdException w:name="heading 9" w:semiHidden="1" w:uiPriority="9" w:unhideWhenUsed="1" w:qFormat="1"/>
+    <w:lsdException w:name="index 1" w:semiHidden="1" w:unhideWhenUsed="1"/>
+    <w:lsdException w:name="index 2" w:semiHidden="1" w:unhideWhenUsed="1"/>
+    <w:lsdException w:name="index 3" w:semiHidden="1" w:unhideWhenUsed="1"/>
+    <w:lsdException w:name="index 4" w:semiHidden="1" w:unhideWhenUsed="1"/>
+    <w:lsdException w:name="index 5" w:semiHidden="1" w:unhideWhenUsed="1"/>
+    <w:lsdException w:name="index 6" w:semiHidden="1" w:unhideWhenUsed="1"/>
+    <w:lsdException w:name="index 7" w:semiHidden="1" w:unhideWhenUsed="1"/>
+    <w:lsdException w:name="index 8" w:semiHidden="1" w:unhideWhenUsed="1"/>
+    <w:lsdException w:name="index 9" w:semiHidden="1" w:unhideWhenUsed="1"/>
+    <w:lsdException w:name="toc 1" w:semiHidden="1" w:uiPriority="39" w:unhideWhenUsed="1"/>
+    <w:lsdException w:name="toc 2" w:semiHidden="1" w:uiPriority="39" w:unhideWhenUsed="1"/>
+    <w:lsdException w:name="toc 3" w:semiHidden="1" w:uiPriority="39" w:unhideWhenUsed="1"/>
+    <w:lsdException w:name="toc 4" w:semiHidden="1" w:uiPriority="39" w:unhideWhenUsed="1"/>
+    <w:lsdException w:name="toc 5" w:semiHidden="1" w:uiPriority="39" w:unhideWhenUsed="1"/>
+    <w:lsdException w:name="toc 6" w:semiHidden="1" w:uiPriority="39" w:unhideWhenUsed="1"/>
+    <w:lsdException w:name="toc 7" w:semiHidden="1" w:uiPriority="39" w:unhideWhenUsed="1"/>
+    <w:lsdException w:name="toc 8" w:semiHidden="1" w:uiPriority="39" w:unhideWhenUsed="1"/>
+    <w:lsdException w:name="toc 9" w:semiHidden="1" w:uiPriority="39" w:unhideWhenUsed="1"/>
+    <w:lsdException w:name="Normal Indent" w:semiHidden="1" w:unhideWhenUsed="1"/>
+    <w:lsdException w:name="footnote text" w:semiHidden="1" w:unhideWhenUsed="1"/>
+    <w:lsdException w:name="annotation text" w:semiHidden="1" w:unhideWhenUsed="1"/>
+    <w:lsdException w:name="header" w:semiHidden="1" w:unhideWhenUsed="1"/>
+    <w:lsdException w:name="footer" w:semiHidden="1" w:unhideWhenUsed="1"/>
+    <w:lsdException w:name="index heading" w:semiHidden="1" w:unhideWhenUsed="1"/>
+    <w:lsdException w:name="caption" w:semiHidden="1" w:uiPriority="35" w:unhideWhenUsed="1" w:qFormat="1"/>
+    <w:lsdException w:name="table of figures" w:semiHidden="1" w:unhideWhenUsed="1"/>
+    <w:lsdException w:name="envelope address" w:semiHidden="1" w:unhideWhenUsed="1"/>
+    <w:lsdException w:name="envelope return" w:semiHidden="1" w:unhideWhenUsed="1"/>
+    <w:lsdException w:name="footnote reference" w:semiHidden="1" w:unhideWhenUsed="1"/>
+    <w:lsdException w:name="annotation reference" w:semiHidden="1" w:unhideWhenUsed="1"/>
+    <w:lsdException w:name="line number" w:semiHidden="1" w:unhideWhenUsed="1"/>
+    <w:lsdException w:name="page number" w:semiHidden="1" w:unhideWhenUsed="1"/>
+    <w:lsdException w:name="endnote reference" w:semiHidden="1" w:unhideWhenUsed="1"/>
+    <w:lsdException w:name="endnote text" w:semiHidden="1" w:unhideWhenUsed="1"/>
+    <w:lsdException w:name="table of authorities" w:semiHidden="1" w:unhideWhenUsed="1"/>
+    <w:lsdException w:name="macro" w:semiHidden="1" w:unhideWhenUsed="1"/>
+    <w:lsdException w:name="toa heading" w:semiHidden="1" w:unhideWhenUsed="1"/>
+    <w:lsdException w:name="List" w:semiHidden="1" w:unhideWhenUsed="1"/>
+    <w:lsdException w:name="List Bullet" w:semiHidden="1" w:unhideWhenUsed="1"/>
+    <w:lsdException w:name="List Number" w:semiHidden="1" w:unhideWhenUsed="1"/>
+    <w:lsdException w:name="List 2" w:semiHidden="1" w:unhideWhenUsed="1"/>
+    <w:lsdException w:name="List 3" w:semiHidden="1" w:unhideWhenUsed="1"/>
+    <w:lsdException w:name="List 4" w:semiHidden="1" w:unhideWhenUsed="1"/>
+    <w:lsdException w:name="List 5" w:semiHidden="1" w:unhideWhenUsed="1"/>
+    <w:lsdException w:name="List Bullet 2" w:semiHidden="1" w:unhideWhenUsed="1"/>
+    <w:lsdException w:name="List Bullet 3" w:semiHidden="1" w:unhideWhenUsed="1"/>
+    <w:lsdException w:name="List Bullet 4" w:semiHidden="1" w:unhideWhenUsed="1"/>
+    <w:lsdException w:name="List Bullet 5" w:semiHidden="1" w:unhideWhenUsed="1"/>
+    <w:lsdException w:name="List Number 2" w:semiHidden="1" w:unhideWhenUsed="1"/>
+    <w:lsdException w:name="List Number 3" w:semiHidden="1" w:unhideWhenUsed="1"/>
+    <w:lsdException w:name="List Number 4" w:semiHidden="1" w:unhideWhenUsed="1"/>
+    <w:lsdException w:name="List Number 5" w:semiHidden="1" w:unhideWhenUsed="1"/>
+    <w:lsdException w:name="Title" w:uiPriority="10" w:qFormat="1"/>
+    <w:lsdException w:name="Closing" w:semiHidden="1" w:unhideWhenUsed="1"/>
+    <w:lsdException w:name="Signature" w:semiHidden="1" w:unhideWhenUsed="1"/>
+    <w:lsdException w:name="Default Paragraph Font" w:semiHidden="1" w:uiPriority="1" w:unhideWhenUsed="1"/>
+    <w:lsdException w:name="Body Text" w:semiHidden="1" w:unhideWhenUsed="1"/>
+    <w:lsdException w:name="Body Text Indent" w:semiHidden="1" w:unhideWhenUsed="1"/>
+    <w:lsdException w:name="List Continue" w:semiHidden="1" w:unhideWhenUsed="1"/>
+    <w:lsdException w:name="List Continue 2" w:semiHidden="1" w:unhideWhenUsed="1"/>
+    <w:lsdException w:name="List Continue 3" w:semiHidden="1" w:unhideWhenUsed="1"/>
+    <w:lsdException w:name="List Continue 4" w:semiHidden="1" w:unhideWhenUsed="1"/>
+    <w:lsdException w:name="List Continue 5" w:semiHidden="1" w:unhideWhenUsed="1"/>
+    <w:lsdException w:name="Message Header" w:semiHidden="1" w:unhideWhenUsed="1"/>
+    <w:lsdException w:name="Subtitle" w:uiPriority="11" w:qFormat="1"/>
+    <w:lsdException w:name="Salutation" w:semiHidden="1" w:unhideWhenUsed="1"/>
+    <w:lsdException w:name="Date" w:semiHidden="1" w:unhideWhenUsed="1"/>
+    <w:lsdException w:name="Body Text First Indent" w:semiHidden="1" w:unhideWhenUsed="1"/>
+    <w:lsdException w:name="Body Text First Indent 2" w:semiHidden="1" w:unhideWhenUsed="1"/>
+    <w:lsdException w:name="Note Heading" w:semiHidden="1" w:unhideWhenUsed="1"/>
+    <w:lsdException w:name="Body Text 2" w:semiHidden="1" w:unhideWhenUsed="1"/>
+    <w:lsdException w:name="Body Text 3" w:semiHidden="1" w:unhideWhenUsed="1"/>
+    <w:lsdException w:name="Body Text Indent 2" w:semiHidden="1" w:unhideWhenUsed="1"/>
+    <w:lsdException w:name="Body Text Indent 3" w:semiHidden="1" w:unhideWhenUsed="1"/>
+    <w:lsdException w:name="Block Text" w:semiHidden="1" w:unhideWhenUsed="1"/>
+    <w:lsdException w:name="Hyperlink" w:semiHidden="1" w:unhideWhenUsed="1"/>
+    <w:lsdException w:name="FollowedHyperlink" w:semiHidden="1" w:unhideWhenUsed="1"/>
+    <w:lsdException w:name="Strong" w:uiPriority="22" w:qFormat="1"/>
+    <w:lsdException w:name="Emphasis" w:uiPriority="20" w:qFormat="1"/>
+    <w:lsdException w:name="Document Map" w:semiHidden="1" w:unhideWhenUsed="1"/>
+    <w:lsdException w:name="Plain Text" w:semiHidden="1" w:unhideWhenUsed="1"/>
+    <w:lsdException w:name="E-mail Signature" w:semiHidden="1" w:unhideWhenUsed="1"/>
+    <w:lsdException w:name="HTML Top of Form" w:semiHidden="1" w:unhideWhenUsed="1"/>
+    <w:lsdException w:name="HTML Bottom of Form" w:semiHidden="1" w:unhideWhenUsed="1"/>
+    <w:lsdException w:name="Normal (Web)" w:semiHidden="1" w:unhideWhenUsed="1"/>
+    <w:lsdException w:name="HTML Acronym" w:semiHidden="1" w:unhideWhenUsed="1"/>
+    <w:lsdException w:name="HTML Address" w:semiHidden="1" w:unhideWhenUsed="1"/>
+    <w:lsdException w:name="HTML Cite" w:semiHidden="1" w:unhideWhenUsed="1"/>
+    <w:lsdException w:name="HTML Code" w:semiHidden="1" w:unhideWhenUsed="1"/>
+    <w:lsdException w:name="HTML Definition" w:semiHidden="1" w:unhideWhenUsed="1"/>
+    <w:lsdException w:name="HTML Keyboard" w:semiHidden="1" w:unhideWhenUsed="1"/>
+    <w:lsdException w:name="HTML Preformatted" w:semiHidden="1" w:unhideWhenUsed="1"/>
+    <w:lsdException w:name="HTML Sample" w:semiHidden="1" w:unhideWhenUsed="1"/>
+    <w:lsdException w:name="HTML Typewriter" w:semiHidden="1" w:unhideWhenUsed="1"/>
+    <w:lsdException w:name="HTML Variable" w:semiHidden="1" w:unhideWhenUsed="1"/>
+    <w:lsdException w:name="Normal Table" w:semiHidden="1" w:unhideWhenUsed="1"/>
+    <w:lsdException w:name="annotation subject" w:semiHidden="1" w:unhideWhenUsed="1"/>
+    <w:lsdException w:name="No List" w:semiHidden="1" w:unhideWhenUsed="1"/>
+    <w:lsdException w:name="Outline List 1" w:semiHidden="1" w:unhideWhenUsed="1"/>
+    <w:lsdException w:name="Outline List 2" w:semiHidden="1" w:unhideWhenUsed="1"/>
+    <w:lsdException w:name="Outline List 3" w:semiHidden="1" w:unhideWhenUsed="1"/>
+    <w:lsdException w:name="Table Simple 1" w:semiHidden="1" w:unhideWhenUsed="1"/>
+    <w:lsdException w:name="Table Simple 2" w:semiHidden="1" w:unhideWhenUsed="1"/>
+    <w:lsdException w:name="Table Simple 3" w:semiHidden="1" w:unhideWhenUsed="1"/>
+    <w:lsdException w:name="Table Classic 1" w:semiHidden="1" w:unhideWhenUsed="1"/>
+    <w:lsdException w:name="Table Classic 2" w:semiHidden="1" w:unhideWhenUsed="1"/>
+    <w:lsdException w:name="Table Classic 3" w:semiHidden="1" w:unhideWhenUsed="1"/>
+    <w:lsdException w:name="Table Classic 4" w:semiHidden="1" w:unhideWhenUsed="1"/>
+    <w:lsdException w:name="Table Colorful 1" w:semiHidden="1" w:unhideWhenUsed="1"/>
+    <w:lsdException w:name="Table Colorful 2" w:semiHidden="1" w:unhideWhenUsed="1"/>
+    <w:lsdException w:name="Table Colorful 3" w:semiHidden="1" w:unhideWhenUsed="1"/>
+    <w:lsdException w:name="Table Columns 1" w:semiHidden="1" w:unhideWhenUsed="1"/>
+    <w:lsdException w:name="Table Columns 2" w:semiHidden="1" w:unhideWhenUsed="1"/>
+    <w:lsdException w:name="Table Columns 3" w:semiHidden="1" w:unhideWhenUsed="1"/>
+    <w:lsdException w:name="Table Columns 4" w:semiHidden="1" w:unhideWhenUsed="1"/>
+    <w:lsdException w:name="Table Columns 5" w:semiHidden="1" w:unhideWhenUsed="1"/>
+    <w:lsdException w:name="Table Grid 1" w:semiHidden="1" w:unhideWhenUsed="1"/>
+    <w:lsdException w:name="Table Grid 2" w:semiHidden="1" w:unhideWhenUsed="1"/>
+    <w:lsdException w:name="Table Grid 3" w:semiHidden="1" w:unhideWhenUsed="1"/>
+    <w:lsdException w:name="Table Grid 4" w:semiHidden="1" w:unhideWhenUsed="1"/>
+    <w:lsdException w:name="Table Grid 5" w:semiHidden="1" w:unhideWhenUsed="1"/>
+    <w:lsdException w:name="Table Grid 6" w:semiHidden="1" w:unhideWhenUsed="1"/>
+    <w:lsdException w:name="Table Grid 7" w:semiHidden="1" w:unhideWhenUsed="1"/>
+    <w:lsdException w:name="Table Grid 8" w:semiHidden="1" w:unhideWhenUsed="1"/>
+    <w:lsdException w:name="Table List 1" w:semiHidden="1" w:unhideWhenUsed="1"/>
+    <w:lsdException w:name="Table List 2" w:semiHidden="1" w:unhideWhenUsed="1"/>
+    <w:lsdException w:name="Table List 3" w:semiHidden="1" w:unhideWhenUsed="1"/>
+    <w:lsdException w:name="Table List 4" w:semiHidden="1" w:unhideWhenUsed="1"/>
+    <w:lsdException w:name="Table List 5" w:semiHidden="1" w:unhideWhenUsed="1"/>
+    <w:lsdException w:name="Table List 6" w:semiHidden="1" w:unhideWhenUsed="1"/>
+    <w:lsdException w:name="Table List 7" w:semiHidden="1" w:unhideWhenUsed="1"/>
+    <w:lsdException w:name="Table List 8" w:semiHidden="1" w:unhideWhenUsed="1"/>
+    <w:lsdException w:name="Table 3D effects 1" w:semiHidden="1" w:unhideWhenUsed="1"/>
+    <w:lsdException w:name="Table 3D effects 2" w:semiHidden="1" w:unhideWhenUsed="1"/>
+    <w:lsdException w:name="Table 3D effects 3" w:semiHidden="1" w:unhideWhenUsed="1"/>
+    <w:lsdException w:name="Table Contemporary" w:semiHidden="1" w:unhideWhenUsed="1"/>
+    <w:lsdException w:name="Table Elegant" w:semiHidden="1" w:unhideWhenUsed="1"/>
+    <w:lsdException w:name="Table Professional" w:semiHidden="1" w:unhideWhenUsed="1"/>
+    <w:lsdException w:name="Table Subtle 1" w:semiHidden="1" w:unhideWhenUsed="1"/>
+    <w:lsdException w:name="Table Subtle 2" w:semiHidden="1" w:unhideWhenUsed="1"/>
+    <w:lsdException w:name="Table Web 1" w:semiHidden="1" w:unhideWhenUsed="1"/>
+    <w:lsdException w:name="Table Web 2" w:semiHidden="1" w:unhideWhenUsed="1"/>
+    <w:lsdException w:name="Table Web 3" w:semiHidden="1" w:unhideWhenUsed="1"/>
+    <w:lsdException w:name="Balloon Text" w:semiHidden="1" w:unhideWhenUsed="1"/>
+    <w:lsdException w:name="Table Grid" w:uiPriority="39"/>
+    <w:lsdException w:name="Table Theme" w:semiHidden="1" w:unhideWhenUsed="1"/>
+    <w:lsdException w:name="Placeholder Text" w:semiHidden="1"/>
+    <w:lsdException w:name="No Spacing" w:uiPriority="1" w:qFormat="1"/>
+    <w:lsdException w:name="Light Shading" w:uiPriority="60"/>
+    <w:lsdException w:name="Light List" w:uiPriority="61"/>
+    <w:lsdException w:name="Light Grid" w:uiPriority="62"/>
+    <w:lsdException w:name="Medium Shading 1" w:uiPriority="63"/>
+    <w:lsdException w:name="Medium Shading 2" w:uiPriority="64"/>
+    <w:lsdException w:name="Medium List 1" w:uiPriority="65"/>
+    <w:lsdException w:name="Medium List 2" w:uiPriority="66"/>
+    <w:lsdException w:name="Medium Grid 1" w:uiPriority="67"/>
+    <w:lsdException w:name="Medium Grid 2" w:uiPriority="68"/>
+    <w:lsdException w:name="Medium Grid 3" w:uiPriority="69"/>
+    <w:lsdException w:name="Dark List" w:uiPriority="70"/>
+    <w:lsdException w:name="Colorful Shading" w:uiPriority="71"/>
+    <w:lsdException w:name="Colorful List" w:uiPriority="72"/>
+    <w:lsdException w:name="Colorful Grid" w:uiPriority="73"/>
+    <w:lsdException w:name="Light Shading Accent 1" w:uiPriority="60"/>
+    <w:lsdException w:name="Light List Accent 1" w:uiPriority="61"/>
+    <w:lsdException w:name="Light Grid Accent 1" w:uiPriority="62"/>
+    <w:lsdException w:name="Medium Shading 1 Accent 1" w:uiPriority="63"/>
+    <w:lsdException w:name="Medium Shading 2 Accent 1" w:uiPriority="64"/>
+    <w:lsdException w:name="Medium List 1 Accent 1" w:uiPriority="65"/>
+    <w:lsdException w:name="Revision" w:semiHidden="1"/>
+    <w:lsdException w:name="List Paragraph" w:uiPriority="34" w:qFormat="1"/>
+    <w:lsdException w:name="Quote" w:uiPriority="29" w:qFormat="1"/>
+    <w:lsdException w:name="Intense Quote" w:uiPriority="30" w:qFormat="1"/>
+    <w:lsdException w:name="Medium List 2 Accent 1" w:uiPriority="66"/>
+    <w:lsdException w:name="Medium Grid 1 Accent 1" w:uiPriority="67"/>
+    <w:lsdException w:name="Medium Grid 2 Accent 1" w:uiPriority="68"/>
+    <w:lsdException w:name="Medium Grid 3 Accent 1" w:uiPriority="69"/>
+    <w:lsdException w:name="Dark List Accent 1" w:uiPriority="70"/>
+    <w:lsdException w:name="Colorful Shading Accent 1" w:uiPriority="71"/>
+    <w:lsdException w:name="Colorful List Accent 1" w:uiPriority="72"/>
+    <w:lsdException w:name="Colorful Grid Accent 1" w:uiPriority="73"/>
+    <w:lsdException w:name="Light Shading Accent 2" w:uiPriority="60"/>
+    <w:lsdException w:name="Light List Accent 2" w:uiPriority="61"/>
+    <w:lsdException w:name="Light Grid Accent 2" w:uiPriority="62"/>
+    <w:lsdException w:name="Medium Shading 1 Accent 2" w:uiPriority="63"/>
+    <w:lsdException w:name="Medium Shading 2 Accent 2" w:uiPriority="64"/>
+    <w:lsdException w:name="Medium List 1 Accent 2" w:uiPriority="65"/>
+    <w:lsdException w:name="Medium List 2 Accent 2" w:uiPriority="66"/>
+    <w:lsdException w:name="Medium Grid 1 Accent 2" w:uiPriority="67"/>
+    <w:lsdException w:name="Medium Grid 2 Accent 2" w:uiPriority="68"/>
+    <w:lsdException w:name="Medium Grid 3 Accent 2" w:uiPriority="69"/>
+    <w:lsdException w:name="Dark List Accent 2" w:uiPriority="70"/>
+    <w:lsdException w:name="Colorful Shading Accent 2" w:uiPriority="71"/>
+    <w:lsdException w:name="Colorful List Accent 2" w:uiPriority="72"/>
+    <w:lsdException w:name="Colorful Grid Accent 2" w:uiPriority="73"/>
+    <w:lsdException w:name="Light Shading Accent 3" w:uiPriority="60"/>
+    <w:lsdException w:name="Light List Accent 3" w:uiPriority="61"/>
+    <w:lsdException w:name="Light Grid Accent 3" w:uiPriority="62"/>
+    <w:lsdException w:name="Medium Shading 1 Accent 3" w:uiPriority="63"/>
+    <w:lsdException w:name="Medium Shading 2 Accent 3" w:uiPriority="64"/>
+    <w:lsdException w:name="Medium List 1 Accent 3" w:uiPriority="65"/>
+    <w:lsdException w:name="Medium List 2 Accent 3" w:uiPriority="66"/>
+    <w:lsdException w:name="Medium Grid 1 Accent 3" w:uiPriority="67"/>
+    <w:lsdException w:name="Medium Grid 2 Accent 3" w:uiPriority="68"/>
+    <w:lsdException w:name="Medium Grid 3 Accent 3" w:uiPriority="69"/>
+    <w:lsdException w:name="Dark List Accent 3" w:uiPriority="70"/>
+    <w:lsdException w:name="Colorful Shading Accent 3" w:uiPriority="71"/>
+    <w:lsdException w:name="Colorful List Accent 3" w:uiPriority="72"/>
+    <w:lsdException w:name="Colorful Grid Accent 3" w:uiPriority="73"/>
+    <w:lsdException w:name="Light Shading Accent 4" w:uiPriority="60"/>
+    <w:lsdException w:name="Light List Accent 4" w:uiPriority="61"/>
+    <w:lsdException w:name="Light Grid Accent 4" w:uiPriority="62"/>
+    <w:lsdException w:name="Medium Shading 1 Accent 4" w:uiPriority="63"/>
+    <w:lsdException w:name="Medium Shading 2 Accent 4" w:uiPriority="64"/>
+    <w:lsdException w:name="Medium List 1 Accent 4" w:uiPriority="65"/>
+    <w:lsdException w:name="Medium List 2 Accent 4" w:uiPriority="66"/>
+    <w:lsdException w:name="Medium Grid 1 Accent 4" w:uiPriority="67"/>
+    <w:lsdException w:name="Medium Grid 2 Accent 4" w:uiPriority="68"/>
+    <w:lsdException w:name="Medium Grid 3 Accent 4" w:uiPriority="69"/>
+    <w:lsdException w:name="Dark List Accent 4" w:uiPriority="70"/>
+    <w:lsdException w:name="Colorful Shading Accent 4" w:uiPriority="71"/>
+    <w:lsdException w:name="Colorful List Accent 4" w:uiPriority="72"/>
+    <w:lsdException w:name="Colorful Grid Accent 4" w:uiPriority="73"/>
+    <w:lsdException w:name="Light Shading Accent 5" w:uiPriority="60"/>
+    <w:lsdException w:name="Light List Accent 5" w:uiPriority="61"/>
+    <w:lsdException w:name="Light Grid Accent 5" w:uiPriority="62"/>
+    <w:lsdException w:name="Medium Shading 1 Accent 5" w:uiPriority="63"/>
+    <w:lsdException w:name="Medium Shading 2 Accent 5" w:uiPriority="64"/>
+    <w:lsdException w:name="Medium List 1 Accent 5" w:uiPriority="65"/>
+    <w:lsdException w:name="Medium List 2 Accent 5" w:uiPriority="66"/>
+    <w:lsdException w:name="Medium Grid 1 Accent 5" w:uiPriority="67"/>
+    <w:lsdException w:name="Medium Grid 2 Accent 5" w:uiPriority="68"/>
+    <w:lsdException w:name="Medium Grid 3 Accent 5" w:uiPriority="69"/>
+    <w:lsdException w:name="Dark List Accent 5" w:uiPriority="70"/>
+    <w:lsdException w:name="Colorful Shading Accent 5" w:uiPriority="71"/>
+    <w:lsdException w:name="Colorful List Accent 5" w:uiPriority="72"/>
+    <w:lsdException w:name="Colorful Grid Accent 5" w:uiPriority="73"/>
+    <w:lsdException w:name="Light Shading Accent 6" w:uiPriority="60"/>
+    <w:lsdException w:name="Light List Accent 6" w:uiPriority="61"/>
+    <w:lsdException w:name="Light Grid Accent 6" w:uiPriority="62"/>
+    <w:lsdException w:name="Medium Shading 1 Accent 6" w:uiPriority="63"/>
+    <w:lsdException w:name="Medium Shading 2 Accent 6" w:uiPriority="64"/>
+    <w:lsdException w:name="Medium List 1 Accent 6" w:uiPriority="65"/>
+    <w:lsdException w:name="Medium List 2 Accent 6" w:uiPriority="66"/>
+    <w:lsdException w:name="Medium Grid 1 Accent 6" w:uiPriority="67"/>
+    <w:lsdException w:name="Medium Grid 2 Accent 6" w:uiPriority="68"/>
+    <w:lsdException w:name="Medium Grid 3 Accent 6" w:uiPriority="69"/>
+    <w:lsdException w:name="Dark List Accent 6" w:uiPriority="70"/>
+    <w:lsdException w:name="Colorful Shading Accent 6" w:uiPriority="71"/>
+    <w:lsdException w:name="Colorful List Accent 6" w:uiPriority="72"/>
+    <w:lsdException w:name="Colorful Grid Accent 6" w:uiPriority="73"/>
+    <w:lsdException w:name="Subtle Emphasis" w:uiPriority="19" w:qFormat="1"/>
+    <w:lsdException w:name="Intense Emphasis" w:uiPriority="21" w:qFormat="1"/>
+    <w:lsdException w:name="Subtle Reference" w:uiPriority="31" w:qFormat="1"/>
+    <w:lsdException w:name="Intense Reference" w:uiPriority="32" w:qFormat="1"/>
+    <w:lsdException w:name="Book Title" w:uiPriority="33" w:qFormat="1"/>
+    <w:lsdException w:name="Bibliography" w:semiHidden="1" w:uiPriority="37" w:unhideWhenUsed="1"/>
+    <w:lsdException w:name="TOC Heading" w:semiHidden="1" w:uiPriority="39" w:unhideWhenUsed="1" w:qFormat="1"/>
+    <w:lsdException w:name="Plain Table 1" w:uiPriority="41"/>
+    <w:lsdException w:name="Plain Table 2" w:uiPriority="42"/>
+    <w:lsdException w:name="Plain Table 3" w:uiPriority="43"/>
+    <w:lsdException w:name="Plain Table 4" w:uiPriority="44"/>
+    <w:lsdException w:name="Plain Table 5" w:uiPriority="45"/>
+    <w:lsdException w:name="Grid Table Light" w:uiPriority="40"/>
+    <w:lsdException w:name="Grid Table 1 Light" w:uiPriority="46"/>
+    <w:lsdException w:name="Grid Table 2" w:uiPriority="47"/>
+    <w:lsdException w:name="Grid Table 3" w:uiPriority="48"/>
+    <w:lsdException w:name="Grid Table 4" w:uiPriority="49"/>
+    <w:lsdException w:name="Grid Table 5 Dark" w:uiPriority="50"/>
+    <w:lsdException w:name="Grid Table 6 Colorful" w:uiPriority="51"/>
+    <w:lsdException w:name="Grid Table 7 Colorful" w:uiPriority="52"/>
+    <w:lsdException w:name="Grid Table 1 Light Accent 1" w:uiPriority="46"/>
+    <w:lsdException w:name="Grid Table 2 Accent 1" w:uiPriority="47"/>
+    <w:lsdException w:name="Grid Table 3 Accent 1" w:uiPriority="48"/>
+    <w:lsdException w:name="Grid Table 4 Accent 1" w:uiPriority="49"/>
+    <w:lsdException w:name="Grid Table 5 Dark Accent 1" w:uiPriority="50"/>
+    <w:lsdException w:name="Grid Table 6 Colorful Accent 1" w:uiPriority="51"/>
+    <w:lsdException w:name="Grid Table 7 Colorful Accent 1" w:uiPriority="52"/>
+    <w:lsdException w:name="Grid Table 1 Light Accent 2" w:uiPriority="46"/>
+    <w:lsdException w:name="Grid Table 2 Accent 2" w:uiPriority="47"/>
+    <w:lsdException w:name="Grid Table 3 Accent 2" w:uiPriority="48"/>
+    <w:lsdException w:name="Grid Table 4 Accent 2" w:uiPriority="49"/>
+    <w:lsdException w:name="Grid Table 5 Dark Accent 2" w:uiPriority="50"/>
+    <w:lsdException w:name="Grid Table 6 Colorful Accent 2" w:uiPriority="51"/>
+    <w:lsdException w:name="Grid Table 7 Colorful Accent 2" w:uiPriority="52"/>
+    <w:lsdException w:name="Grid Table 1 Light Accent 3" w:uiPriority="46"/>
+    <w:lsdException w:name="Grid Table 2 Accent 3" w:uiPriority="47"/>
+    <w:lsdException w:name="Grid Table 3 Accent 3" w:uiPriority="48"/>
+    <w:lsdException w:name="Grid Table 4 Accent 3" w:uiPriority="49"/>
+    <w:lsdException w:name="Grid Table 5 Dark Accent 3" w:uiPriority="50"/>
+    <w:lsdException w:name="Grid Table 6 Colorful Accent 3" w:uiPriority="51"/>
+    <w:lsdException w:name="Grid Table 7 Colorful Accent 3" w:uiPriority="52"/>
+    <w:lsdException w:name="Grid Table 1 Light Accent 4" w:uiPriority="46"/>
+    <w:lsdException w:name="Grid Table 2 Accent 4" w:uiPriority="47"/>
+    <w:lsdException w:name="Grid Table 3 Accent 4" w:uiPriority="48"/>
+    <w:lsdException w:name="Grid Table 4 Accent 4" w:uiPriority="49"/>
+    <w:lsdException w:name="Grid Table 5 Dark Accent 4" w:uiPriority="50"/>
+    <w:lsdException w:name="Grid Table 6 Colorful Accent 4" w:uiPriority="51"/>
+    <w:lsdException w:name="Grid Table 7 Colorful Accent 4" w:uiPriority="52"/>
+    <w:lsdException w:name="Grid Table 1 Light Accent 5" w:uiPriority="46"/>
+    <w:lsdException w:name="Grid Table 2 Accent 5" w:uiPriority="47"/>
+    <w:lsdException w:name="Grid Table 3 Accent 5" w:uiPriority="48"/>
+    <w:lsdException w:name="Grid Table 4 Accent 5" w:uiPriority="49"/>
+    <w:lsdException w:name="Grid Table 5 Dark Accent 5" w:uiPriority="50"/>
+    <w:lsdException w:name="Grid Table 6 Colorful Accent 5" w:uiPriority="51"/>
+    <w:lsdException w:name="Grid Table 7 Colorful Accent 5" w:uiPriority="52"/>
+    <w:lsdException w:name="Grid Table 1 Light Accent 6" w:uiPriority="46"/>
+    <w:lsdException w:name="Grid Table 2 Accent 6" w:uiPriority="47"/>
+    <w:lsdException w:name="Grid Table 3 Accent 6" w:uiPriority="48"/>
+    <w:lsdException w:name="Grid Table 4 Accent 6" w:uiPriority="49"/>
+    <w:lsdException w:name="Grid Table 5 Dark Accent 6" w:uiPriority="50"/>
+    <w:lsdException w:name="Grid Table 6 Colorful Accent 6" w:uiPriority="51"/>
+    <w:lsdException w:name="Grid Table 7 Colorful Accent 6" w:uiPriority="52"/>
+    <w:lsdException w:name="List Table 1 Light" w:uiPriority="46"/>
+    <w:lsdException w:name="List Table 2" w:uiPriority="47"/>
+    <w:lsdException w:name="List Table 3" w:uiPriority="48"/>
+    <w:lsdException w:name="List Table 4" w:uiPriority="49"/>
+    <w:lsdException w:name="List Table 5 Dark" w:uiPriority="50"/>
+    <w:lsdException w:name="List Table 6 Colorful" w:uiPriority="51"/>
+    <w:lsdException w:name="List Table 7 Colorful" w:uiPriority="52"/>
+    <w:lsdException w:name="List Table 1 Light Accent 1" w:uiPriority="46"/>
+    <w:lsdException w:name="List Table 2 Accent 1" w:uiPriority="47"/>
+    <w:lsdException w:name="List Table 3 Accent 1" w:uiPriority="48"/>
+    <w:lsdException w:name="List Table 4 Accent 1" w:uiPriority="49"/>
+    <w:lsdException w:name="List Table 5 Dark Accent 1" w:uiPriority="50"/>
+    <w:lsdException w:name="List Table 6 Colorful Accent 1" w:uiPriority="51"/>
+    <w:lsdException w:name="List Table 7 Colorful Accent 1" w:uiPriority="52"/>
+    <w:lsdException w:name="List Table 1 Light Accent 2" w:uiPriority="46"/>
+    <w:lsdException w:name="List Table 2 Accent 2" w:uiPriority="47"/>
+    <w:lsdException w:name="List Table 3 Accent 2" w:uiPriority="48"/>
+    <w:lsdException w:name="List Table 4 Accent 2" w:uiPriority="49"/>
+    <w:lsdException w:name="List Table 5 Dark Accent 2" w:uiPriority="50"/>
+    <w:lsdException w:name="List Table 6 Colorful Accent 2" w:uiPriority="51"/>
+    <w:lsdException w:name="List Table 7 Colorful Accent 2" w:uiPriority="52"/>
+    <w:lsdException w:name="List Table 1 Light Accent 3" w:uiPriority="46"/>
+    <w:lsdException w:name="List Table 2 Accent 3" w:uiPriority="47"/>
+    <w:lsdException w:name="List Table 3 Accent 3" w:uiPriority="48"/>
+    <w:lsdException w:name="List Table 4 Accent 3" w:uiPriority="49"/>
+    <w:lsdException w:name="List Table 5 Dark Accent 3" w:uiPriority="50"/>
+    <w:lsdException w:name="List Table 6 Colorful Accent 3" w:uiPriority="51"/>
+    <w:lsdException w:name="List Table 7 Colorful Accent 3" w:uiPriority="52"/>
+    <w:lsdException w:name="List Table 1 Light Accent 4" w:uiPriority="46"/>
+    <w:lsdException w:name="List Table 2 Accent 4" w:uiPriority="47"/>
+    <w:lsdException w:name="List Table 3 Accent 4" w:uiPriority="48"/>
+    <w:lsdException w:name="List Table 4 Accent 4" w:uiPriority="49"/>
+    <w:lsdException w:name="List Table 5 Dark Accent 4" w:uiPriority="50"/>
+    <w:lsdException w:name="List Table 6 Colorful Accent 4" w:uiPriority="51"/>
+    <w:lsdException w:name="List Table 7 Colorful Accent 4" w:uiPriority="52"/>
+    <w:lsdException w:name="List Table 1 Light Accent 5" w:uiPriority="46"/>
+    <w:lsdException w:name="List Table 2 Accent 5" w:uiPriority="47"/>
+    <w:lsdException w:name="List Table 3 Accent 5" w:uiPriority="48"/>
+    <w:lsdException w:name="List Table 4 Accent 5" w:uiPriority="49"/>
+    <w:lsdException w:name="List Table 5 Dark Accent 5" w:uiPriority="50"/>
+    <w:lsdException w:name="List Table 6 Colorful Accent 5" w:uiPriority="51"/>
+    <w:lsdException w:name="List Table 7 Colorful Accent 5" w:uiPriority="52"/>
+    <w:lsdException w:name="List Table 1 Light Accent 6" w:uiPriority="46"/>
+    <w:lsdException w:name="List Table 2 Accent 6" w:uiPriority="47"/>
+    <w:lsdException w:name="List Table 3 Accent 6" w:uiPriority="48"/>
+    <w:lsdException w:name="List Table 4 Accent 6" w:uiPriority="49"/>
+    <w:lsdException w:name="List Table 5 Dark Accent 6" w:uiPriority="50"/>
+    <w:lsdException w:name="List Table 6 Colorful Accent 6" w:uiPriority="51"/>
+    <w:lsdException w:name="List Table 7 Colorful Accent 6" w:uiPriority="52"/>
   </w:latentStyles>
   <w:style w:type="paragraph" w:default="1" w:styleId="Normal">
     <w:name w:val="Normal"/>
@@ -2687,7 +2593,7 @@
   <a:extraClrSchemeLst/>
   <a:extLst>
     <a:ext uri="{05A4C25C-085E-4340-85A3-A5531E510DB2}">
-      <thm15:themeFamily xmlns="" xmlns:thm15="http://schemas.microsoft.com/office/thememl/2012/main" name="Office Theme" id="{62F939B6-93AF-4DB8-9C6B-D6C7DFDC589F}" vid="{4A3C46E8-61CC-4603-A589-7422A47A8E4A}"/>
+      <thm15:themeFamily xmlns:thm15="http://schemas.microsoft.com/office/thememl/2012/main" name="Office Theme" id="{62F939B6-93AF-4DB8-9C6B-D6C7DFDC589F}" vid="{4A3C46E8-61CC-4603-A589-7422A47A8E4A}"/>
     </a:ext>
   </a:extLst>
 </a:theme>

</xml_diff>